<commit_message>
add dependency tracking mechanisms
</commit_message>
<xml_diff>
--- a/cc-survey.docx
+++ b/cc-survey.docx
@@ -5841,7 +5841,6 @@
       <w:r>
         <w:rPr>
           <w:rFonts w:hint="eastAsia"/>
-          <w:lang w:eastAsia="zh-CN"/>
         </w:rPr>
         <w:t>Memory</w:t>
       </w:r>
@@ -7955,7 +7954,6 @@
       <w:r>
         <w:rPr>
           <w:rFonts w:hint="eastAsia"/>
-          <w:lang w:eastAsia="zh-CN"/>
         </w:rPr>
         <w:t>Causal</w:t>
       </w:r>
@@ -8710,6 +8708,54 @@
         <w:rPr>
           <w:rFonts w:hint="eastAsia"/>
         </w:rPr>
+        <w:t>:</w:t>
+      </w:r>
+      <w:r>
+        <w:rPr>
+          <w:rFonts w:hint="eastAsia"/>
+        </w:rPr>
+        <w:t>只有当更新的所有因果</w:t>
+      </w:r>
+      <w:r>
+        <w:rPr>
+          <w:rFonts w:hint="eastAsia"/>
+        </w:rPr>
+        <w:t>依赖</w:t>
+      </w:r>
+      <w:r>
+        <w:rPr>
+          <w:rFonts w:hint="eastAsia"/>
+        </w:rPr>
+        <w:t>都已知在数据中心复制时</w:t>
+      </w:r>
+      <w:r>
+        <w:rPr>
+          <w:rFonts w:hint="eastAsia"/>
+        </w:rPr>
+        <w:t>,</w:t>
+      </w:r>
+      <w:r>
+        <w:rPr>
+          <w:rFonts w:hint="eastAsia"/>
+        </w:rPr>
+        <w:t>更新</w:t>
+      </w:r>
+      <w:r>
+        <w:rPr>
+          <w:rFonts w:hint="eastAsia"/>
+        </w:rPr>
+        <w:t>才会</w:t>
+      </w:r>
+      <w:r>
+        <w:rPr>
+          <w:rFonts w:hint="eastAsia"/>
+        </w:rPr>
+        <w:t>在该数据中心可见</w:t>
+      </w:r>
+      <w:r>
+        <w:rPr>
+          <w:rFonts w:hint="eastAsia"/>
+        </w:rPr>
         <w:t>.</w:t>
       </w:r>
       <w:r>
@@ -9516,7 +9562,14 @@
         <w:rPr>
           <w:rFonts w:hint="eastAsia"/>
         </w:rPr>
-        <w:t>同时将本地计数器值和进程标识符包含在向量时间戳中</w:t>
+        <w:t>同时将本地计数器</w:t>
+      </w:r>
+      <w:r>
+        <w:rPr>
+          <w:rFonts w:hint="eastAsia"/>
+        </w:rPr>
+        <w:lastRenderedPageBreak/>
+        <w:t>值和进程标识符包含在向量时间戳中</w:t>
       </w:r>
       <w:r>
         <w:rPr>
@@ -9531,7 +9584,6 @@
         <w:ind w:left="797" w:firstLineChars="0" w:firstLine="0"/>
       </w:pPr>
       <w:r>
-        <w:lastRenderedPageBreak/>
         <w:tab/>
       </w:r>
       <w:r>
@@ -9953,10 +10005,7 @@
         <w:t>physical</w:t>
       </w:r>
       <w:r>
-        <w:t xml:space="preserve"> </w:t>
-      </w:r>
-      <w:r>
-        <w:t>clock</w:t>
+        <w:t xml:space="preserve"> clock</w:t>
       </w:r>
       <w:r>
         <w:rPr>
@@ -10043,9 +10092,6 @@
       <w:pPr>
         <w:pStyle w:val="a3"/>
         <w:ind w:left="797" w:firstLine="372"/>
-        <w:rPr>
-          <w:rFonts w:hint="eastAsia"/>
-        </w:rPr>
       </w:pPr>
       <w:r>
         <w:rPr>
@@ -10142,9 +10188,6 @@
       <w:pPr>
         <w:pStyle w:val="a3"/>
         <w:ind w:left="797" w:firstLine="372"/>
-        <w:rPr>
-          <w:rFonts w:hint="eastAsia"/>
-        </w:rPr>
       </w:pPr>
       <w:r>
         <w:rPr>
@@ -10304,9 +10347,6 @@
       <w:pPr>
         <w:pStyle w:val="a3"/>
         <w:ind w:left="797" w:firstLine="372"/>
-        <w:rPr>
-          <w:rFonts w:hint="eastAsia"/>
-        </w:rPr>
       </w:pPr>
       <w:r>
         <w:tab/>
@@ -10518,6 +10558,9 @@
           <w:numId w:val="32"/>
         </w:numPr>
         <w:ind w:firstLineChars="0"/>
+        <w:rPr>
+          <w:rFonts w:hint="eastAsia"/>
+        </w:rPr>
       </w:pPr>
       <w:r>
         <w:t>V</w:t>
@@ -10577,55 +10620,41 @@
     <w:p>
       <w:pPr>
         <w:pStyle w:val="31"/>
-        <w:rPr>
-          <w:lang w:eastAsia="zh-CN"/>
-        </w:rPr>
-      </w:pPr>
-      <w:r>
-        <w:rPr>
-          <w:rFonts w:hint="eastAsia"/>
-          <w:lang w:eastAsia="zh-CN"/>
+      </w:pPr>
+      <w:r>
+        <w:rPr>
+          <w:rFonts w:hint="eastAsia"/>
         </w:rPr>
         <w:t>利用日志</w:t>
       </w:r>
       <w:r>
         <w:rPr>
           <w:rFonts w:hint="eastAsia"/>
-          <w:lang w:eastAsia="zh-CN"/>
         </w:rPr>
         <w:t xml:space="preserve"> (append</w:t>
       </w:r>
       <w:r>
-        <w:rPr>
-          <w:lang w:eastAsia="zh-CN"/>
-        </w:rPr>
         <w:t>-</w:t>
       </w:r>
       <w:r>
         <w:rPr>
           <w:rFonts w:hint="eastAsia"/>
-          <w:lang w:eastAsia="zh-CN"/>
         </w:rPr>
         <w:t>only</w:t>
       </w:r>
       <w:r>
-        <w:rPr>
-          <w:lang w:eastAsia="zh-CN"/>
-        </w:rPr>
         <w:t>,</w:t>
       </w:r>
       <w:r>
         <w:rPr>
           <w:rFonts w:hint="eastAsia"/>
           <w:color w:val="FF0000"/>
-          <w:lang w:eastAsia="zh-CN"/>
         </w:rPr>
         <w:t>是否有其他类型的日志</w:t>
       </w:r>
       <w:r>
         <w:rPr>
           <w:rFonts w:hint="eastAsia"/>
-          <w:lang w:eastAsia="zh-CN"/>
         </w:rPr>
         <w:t>)</w:t>
       </w:r>
@@ -10654,7 +10683,6 @@
       <w:r>
         <w:rPr>
           <w:rFonts w:hint="eastAsia"/>
-          <w:lang w:eastAsia="zh-CN"/>
         </w:rPr>
         <w:t>.</w:t>
       </w:r>
@@ -10667,28 +10695,24 @@
       <w:r>
         <w:rPr>
           <w:rFonts w:hint="eastAsia"/>
-          <w:lang w:eastAsia="zh-CN"/>
         </w:rPr>
         <w:t>对应于一个事件</w:t>
       </w:r>
       <w:r>
         <w:rPr>
           <w:rFonts w:hint="eastAsia"/>
-          <w:lang w:eastAsia="zh-CN"/>
         </w:rPr>
         <w:t>,</w:t>
       </w:r>
       <w:r>
         <w:rPr>
           <w:rFonts w:hint="eastAsia"/>
-          <w:lang w:eastAsia="zh-CN"/>
         </w:rPr>
         <w:t>通常会</w:t>
       </w:r>
       <w:r>
         <w:rPr>
           <w:rFonts w:hint="eastAsia"/>
-          <w:lang w:eastAsia="zh-CN"/>
         </w:rPr>
         <w:t>用</w:t>
       </w:r>
@@ -10701,14 +10725,12 @@
       <w:r>
         <w:rPr>
           <w:rFonts w:hint="eastAsia"/>
-          <w:lang w:eastAsia="zh-CN"/>
         </w:rPr>
         <w:t>表示</w:t>
       </w:r>
       <w:r>
         <w:rPr>
           <w:rFonts w:hint="eastAsia"/>
-          <w:lang w:eastAsia="zh-CN"/>
         </w:rPr>
         <w:t>.</w:t>
       </w:r>
@@ -10760,104 +10782,85 @@
           <w:tab w:val="clear" w:pos="561"/>
           <w:tab w:val="left" w:pos="369"/>
         </w:tabs>
-        <w:rPr>
-          <w:lang w:eastAsia="zh-CN"/>
-        </w:rPr>
-      </w:pPr>
-      <w:r>
-        <w:rPr>
-          <w:lang w:eastAsia="zh-CN"/>
-        </w:rPr>
+      </w:pPr>
+      <w:r>
         <w:tab/>
       </w:r>
       <w:r>
         <w:rPr>
           <w:rFonts w:hint="eastAsia"/>
-          <w:lang w:eastAsia="zh-CN"/>
         </w:rPr>
         <w:t>具体来说</w:t>
       </w:r>
       <w:r>
         <w:rPr>
           <w:rFonts w:hint="eastAsia"/>
-          <w:lang w:eastAsia="zh-CN"/>
         </w:rPr>
         <w:t>,</w:t>
       </w:r>
       <w:r>
         <w:rPr>
           <w:rFonts w:hint="eastAsia"/>
-          <w:lang w:eastAsia="zh-CN"/>
         </w:rPr>
         <w:t>系统中的每个副本都维护一个日志</w:t>
       </w:r>
       <w:r>
         <w:rPr>
           <w:rFonts w:hint="eastAsia"/>
-          <w:lang w:eastAsia="zh-CN"/>
         </w:rPr>
         <w:t>,</w:t>
       </w:r>
       <w:r>
         <w:rPr>
           <w:rFonts w:hint="eastAsia"/>
-          <w:lang w:eastAsia="zh-CN"/>
         </w:rPr>
         <w:t>用于记录所有的写操作</w:t>
       </w:r>
       <w:r>
         <w:rPr>
           <w:rFonts w:hint="eastAsia"/>
-          <w:lang w:eastAsia="zh-CN"/>
         </w:rPr>
         <w:t>.</w:t>
       </w:r>
       <w:r>
         <w:rPr>
           <w:rFonts w:hint="eastAsia"/>
-          <w:lang w:eastAsia="zh-CN"/>
         </w:rPr>
         <w:t>在写入数据时</w:t>
       </w:r>
       <w:r>
         <w:rPr>
           <w:rFonts w:hint="eastAsia"/>
-          <w:lang w:eastAsia="zh-CN"/>
         </w:rPr>
         <w:t>,</w:t>
       </w:r>
       <w:r>
         <w:rPr>
           <w:rFonts w:hint="eastAsia"/>
-          <w:lang w:eastAsia="zh-CN"/>
         </w:rPr>
         <w:t>需要将该操作写入本地日志</w:t>
       </w:r>
       <w:r>
         <w:rPr>
           <w:rFonts w:hint="eastAsia"/>
-          <w:lang w:eastAsia="zh-CN"/>
         </w:rPr>
         <w:t>,</w:t>
       </w:r>
       <w:r>
         <w:rPr>
           <w:rFonts w:hint="eastAsia"/>
-          <w:lang w:eastAsia="zh-CN"/>
         </w:rPr>
         <w:t>成为日志中的一条记录</w:t>
       </w:r>
       <w:r>
         <w:rPr>
           <w:rFonts w:hint="eastAsia"/>
-          <w:lang w:eastAsia="zh-CN"/>
         </w:rPr>
         <w:t>,</w:t>
       </w:r>
       <w:r>
         <w:rPr>
           <w:rFonts w:hint="eastAsia"/>
-          <w:lang w:eastAsia="zh-CN"/>
         </w:rPr>
         <w:t>该记录还</w:t>
       </w:r>
@@ -10867,7 +10870,6 @@
       <w:r>
         <w:rPr>
           <w:rFonts w:hint="eastAsia"/>
-          <w:lang w:eastAsia="zh-CN"/>
         </w:rPr>
         <w:t>因果</w:t>
       </w:r>
@@ -10877,35 +10879,30 @@
       <w:r>
         <w:rPr>
           <w:rFonts w:hint="eastAsia"/>
-          <w:lang w:eastAsia="zh-CN"/>
         </w:rPr>
         <w:t>(</w:t>
       </w:r>
       <w:r>
         <w:rPr>
           <w:rFonts w:hint="eastAsia"/>
-          <w:lang w:eastAsia="zh-CN"/>
         </w:rPr>
         <w:t>例如</w:t>
       </w:r>
       <w:r>
         <w:rPr>
           <w:rFonts w:hint="eastAsia"/>
-          <w:lang w:eastAsia="zh-CN"/>
         </w:rPr>
         <w:t>用</w:t>
       </w:r>
       <w:r>
         <w:rPr>
           <w:rFonts w:hint="eastAsia"/>
-          <w:lang w:eastAsia="zh-CN"/>
         </w:rPr>
         <w:t>时间戳表示</w:t>
       </w:r>
       <w:r>
         <w:rPr>
           <w:rFonts w:hint="eastAsia"/>
-          <w:lang w:eastAsia="zh-CN"/>
         </w:rPr>
         <w:t>)</w:t>
       </w:r>
@@ -10915,216 +10912,183 @@
       <w:r>
         <w:rPr>
           <w:rFonts w:hint="eastAsia"/>
-          <w:lang w:eastAsia="zh-CN"/>
         </w:rPr>
         <w:t>副本还需要将</w:t>
       </w:r>
       <w:r>
         <w:rPr>
           <w:rFonts w:hint="eastAsia"/>
-          <w:lang w:eastAsia="zh-CN"/>
         </w:rPr>
         <w:t>该操作的</w:t>
       </w:r>
       <w:r>
         <w:rPr>
           <w:rFonts w:hint="eastAsia"/>
-          <w:lang w:eastAsia="zh-CN"/>
         </w:rPr>
         <w:t>在本地日志中的记录</w:t>
       </w:r>
       <w:r>
         <w:rPr>
           <w:rFonts w:hint="eastAsia"/>
-          <w:lang w:eastAsia="zh-CN"/>
         </w:rPr>
         <w:t>复制到其他副本的日志中</w:t>
       </w:r>
       <w:r>
         <w:rPr>
           <w:rFonts w:hint="eastAsia"/>
-          <w:lang w:eastAsia="zh-CN"/>
         </w:rPr>
         <w:t>.</w:t>
       </w:r>
       <w:r>
         <w:rPr>
           <w:rFonts w:hint="eastAsia"/>
-          <w:lang w:eastAsia="zh-CN"/>
         </w:rPr>
         <w:t>由于每个操作都包含了其</w:t>
       </w:r>
       <w:r>
         <w:rPr>
           <w:rFonts w:hint="eastAsia"/>
-          <w:lang w:eastAsia="zh-CN"/>
         </w:rPr>
         <w:t>与其他操作的因果依赖关系</w:t>
       </w:r>
       <w:r>
         <w:rPr>
           <w:rFonts w:hint="eastAsia"/>
-          <w:lang w:eastAsia="zh-CN"/>
         </w:rPr>
         <w:t>,</w:t>
       </w:r>
       <w:r>
         <w:rPr>
           <w:rFonts w:hint="eastAsia"/>
-          <w:lang w:eastAsia="zh-CN"/>
         </w:rPr>
         <w:t>因此在读取数据时</w:t>
       </w:r>
       <w:r>
         <w:rPr>
           <w:rFonts w:hint="eastAsia"/>
-          <w:lang w:eastAsia="zh-CN"/>
         </w:rPr>
         <w:t>,</w:t>
       </w:r>
       <w:r>
         <w:rPr>
           <w:rFonts w:hint="eastAsia"/>
-          <w:lang w:eastAsia="zh-CN"/>
         </w:rPr>
         <w:t>可以比较该数据项在不同副本上的版本信息</w:t>
       </w:r>
       <w:r>
         <w:rPr>
           <w:rFonts w:hint="eastAsia"/>
-          <w:lang w:eastAsia="zh-CN"/>
         </w:rPr>
         <w:t>,</w:t>
       </w:r>
       <w:r>
         <w:rPr>
           <w:rFonts w:hint="eastAsia"/>
-          <w:lang w:eastAsia="zh-CN"/>
         </w:rPr>
         <w:t>以保证因果一致性</w:t>
       </w:r>
       <w:r>
         <w:rPr>
           <w:rFonts w:hint="eastAsia"/>
-          <w:lang w:eastAsia="zh-CN"/>
         </w:rPr>
         <w:t>.</w:t>
       </w:r>
       <w:r>
         <w:rPr>
           <w:rFonts w:hint="eastAsia"/>
-          <w:lang w:eastAsia="zh-CN"/>
         </w:rPr>
         <w:t>具体来说</w:t>
       </w:r>
       <w:r>
         <w:rPr>
           <w:rFonts w:hint="eastAsia"/>
-          <w:lang w:eastAsia="zh-CN"/>
         </w:rPr>
         <w:t>,</w:t>
       </w:r>
       <w:r>
         <w:rPr>
           <w:rFonts w:hint="eastAsia"/>
-          <w:lang w:eastAsia="zh-CN"/>
         </w:rPr>
         <w:t>读取操作会要求读取特定版本的数据</w:t>
       </w:r>
       <w:r>
         <w:rPr>
           <w:rFonts w:hint="eastAsia"/>
-          <w:lang w:eastAsia="zh-CN"/>
         </w:rPr>
         <w:t>,</w:t>
       </w:r>
       <w:r>
         <w:rPr>
           <w:rFonts w:hint="eastAsia"/>
-          <w:lang w:eastAsia="zh-CN"/>
         </w:rPr>
         <w:t>系统会比较该版本的标识符和副本上</w:t>
       </w:r>
       <w:r>
         <w:rPr>
           <w:rFonts w:hint="eastAsia"/>
-          <w:lang w:eastAsia="zh-CN"/>
         </w:rPr>
         <w:t>对该</w:t>
       </w:r>
       <w:r>
         <w:rPr>
           <w:rFonts w:hint="eastAsia"/>
-          <w:lang w:eastAsia="zh-CN"/>
         </w:rPr>
         <w:t>版本对应数据的</w:t>
       </w:r>
       <w:r>
         <w:rPr>
           <w:rFonts w:hint="eastAsia"/>
-          <w:lang w:eastAsia="zh-CN"/>
         </w:rPr>
         <w:t>已经执行的操作的标识符</w:t>
       </w:r>
       <w:r>
         <w:rPr>
           <w:rFonts w:hint="eastAsia"/>
-          <w:lang w:eastAsia="zh-CN"/>
         </w:rPr>
         <w:t>,</w:t>
       </w:r>
       <w:r>
         <w:rPr>
           <w:rFonts w:hint="eastAsia"/>
-          <w:lang w:eastAsia="zh-CN"/>
         </w:rPr>
         <w:t>只有当该版本的所有因果依赖</w:t>
       </w:r>
       <w:r>
         <w:rPr>
           <w:rFonts w:hint="eastAsia"/>
-          <w:lang w:eastAsia="zh-CN"/>
         </w:rPr>
         <w:t>(Causal</w:t>
       </w:r>
       <w:r>
-        <w:rPr>
-          <w:lang w:eastAsia="zh-CN"/>
-        </w:rPr>
         <w:t xml:space="preserve"> </w:t>
       </w:r>
       <w:r>
         <w:rPr>
           <w:rFonts w:hint="eastAsia"/>
-          <w:lang w:eastAsia="zh-CN"/>
         </w:rPr>
         <w:t>Dependencies)</w:t>
       </w:r>
       <w:r>
         <w:rPr>
           <w:rFonts w:hint="eastAsia"/>
-          <w:lang w:eastAsia="zh-CN"/>
         </w:rPr>
         <w:t>都已经执行完成时</w:t>
       </w:r>
       <w:r>
         <w:rPr>
           <w:rFonts w:hint="eastAsia"/>
-          <w:lang w:eastAsia="zh-CN"/>
         </w:rPr>
         <w:t>,</w:t>
       </w:r>
       <w:r>
         <w:rPr>
           <w:rFonts w:hint="eastAsia"/>
-          <w:lang w:eastAsia="zh-CN"/>
         </w:rPr>
         <w:t>才返回数据给客户端</w:t>
       </w:r>
       <w:r>
         <w:rPr>
           <w:rFonts w:hint="eastAsia"/>
-          <w:lang w:eastAsia="zh-CN"/>
         </w:rPr>
         <w:t>.</w:t>
       </w:r>
@@ -11140,111 +11104,91 @@
           <w:tab w:val="clear" w:pos="561"/>
           <w:tab w:val="left" w:pos="369"/>
         </w:tabs>
-        <w:rPr>
-          <w:lang w:eastAsia="zh-CN"/>
-        </w:rPr>
-      </w:pPr>
-      <w:r>
-        <w:rPr>
-          <w:lang w:eastAsia="zh-CN"/>
-        </w:rPr>
+      </w:pPr>
+      <w:r>
         <w:tab/>
       </w:r>
       <w:r>
         <w:rPr>
           <w:rFonts w:hint="eastAsia"/>
-          <w:lang w:eastAsia="zh-CN"/>
         </w:rPr>
         <w:t>通过利用日志来实现因果一致性</w:t>
       </w:r>
       <w:r>
         <w:rPr>
           <w:rFonts w:hint="eastAsia"/>
-          <w:lang w:eastAsia="zh-CN"/>
         </w:rPr>
         <w:t>,</w:t>
       </w:r>
       <w:r>
         <w:rPr>
           <w:rFonts w:hint="eastAsia"/>
-          <w:lang w:eastAsia="zh-CN"/>
         </w:rPr>
         <w:t>系统可以保证在分布式环境下对数据的操作是有序的</w:t>
       </w:r>
       <w:r>
         <w:rPr>
           <w:rFonts w:hint="eastAsia"/>
-          <w:lang w:eastAsia="zh-CN"/>
         </w:rPr>
         <w:t>,</w:t>
       </w:r>
       <w:r>
         <w:rPr>
           <w:rFonts w:hint="eastAsia"/>
-          <w:lang w:eastAsia="zh-CN"/>
         </w:rPr>
         <w:t>并且不会发生竞争条件</w:t>
       </w:r>
       <w:r>
         <w:rPr>
           <w:rFonts w:hint="eastAsia"/>
-          <w:lang w:eastAsia="zh-CN"/>
         </w:rPr>
         <w:t>.</w:t>
       </w:r>
       <w:r>
         <w:rPr>
           <w:rFonts w:hint="eastAsia"/>
-          <w:lang w:eastAsia="zh-CN"/>
         </w:rPr>
         <w:t>同时</w:t>
       </w:r>
       <w:r>
         <w:rPr>
           <w:rFonts w:hint="eastAsia"/>
-          <w:lang w:eastAsia="zh-CN"/>
         </w:rPr>
         <w:t>,</w:t>
       </w:r>
       <w:r>
         <w:rPr>
           <w:rFonts w:hint="eastAsia"/>
-          <w:lang w:eastAsia="zh-CN"/>
         </w:rPr>
         <w:t>日志的复制也可以保证数据的可靠性</w:t>
       </w:r>
       <w:r>
         <w:rPr>
           <w:rFonts w:hint="eastAsia"/>
-          <w:lang w:eastAsia="zh-CN"/>
         </w:rPr>
         <w:t>,</w:t>
       </w:r>
       <w:r>
         <w:rPr>
           <w:rFonts w:hint="eastAsia"/>
-          <w:lang w:eastAsia="zh-CN"/>
         </w:rPr>
         <w:t>即使某个副本出现故障</w:t>
       </w:r>
       <w:r>
         <w:rPr>
           <w:rFonts w:hint="eastAsia"/>
-          <w:lang w:eastAsia="zh-CN"/>
         </w:rPr>
         <w:t>,</w:t>
       </w:r>
       <w:r>
         <w:rPr>
           <w:rFonts w:hint="eastAsia"/>
-          <w:lang w:eastAsia="zh-CN"/>
         </w:rPr>
         <w:t>系统也可以通过其他副本的日志来进行数据恢复</w:t>
       </w:r>
       <w:r>
         <w:rPr>
           <w:rFonts w:hint="eastAsia"/>
-          <w:lang w:eastAsia="zh-CN"/>
         </w:rPr>
         <w:t>.</w:t>
       </w:r>
@@ -11252,14 +11196,10 @@
     <w:p>
       <w:pPr>
         <w:pStyle w:val="31"/>
-        <w:rPr>
-          <w:lang w:eastAsia="zh-CN"/>
-        </w:rPr>
-      </w:pPr>
-      <w:r>
-        <w:rPr>
-          <w:rFonts w:hint="eastAsia"/>
-          <w:lang w:eastAsia="zh-CN"/>
+      </w:pPr>
+      <w:r>
+        <w:rPr>
+          <w:rFonts w:hint="eastAsia"/>
         </w:rPr>
         <w:t>利用消息传递</w:t>
       </w:r>
@@ -11290,7 +11230,15 @@
           <w:rFonts w:hint="eastAsia"/>
           <w:lang w:val="x-none"/>
         </w:rPr>
-        <w:t>其基本思想是在消息中包含操作的因果关系信息</w:t>
+        <w:t>其基本思想是在消息中包含操作的</w:t>
+      </w:r>
+      <w:r>
+        <w:rPr>
+          <w:rFonts w:hint="eastAsia"/>
+          <w:lang w:val="x-none"/>
+        </w:rPr>
+        <w:lastRenderedPageBreak/>
+        <w:t>因果关系信息</w:t>
       </w:r>
       <w:r>
         <w:rPr>
@@ -11340,7 +11288,6 @@
           <w:rFonts w:hint="eastAsia"/>
           <w:lang w:val="x-none"/>
         </w:rPr>
-        <w:lastRenderedPageBreak/>
         <w:t>具体来说</w:t>
       </w:r>
       <w:r>
@@ -12061,199 +12008,24 @@
     </w:p>
     <w:p>
       <w:pPr>
-        <w:pStyle w:val="a3"/>
-        <w:ind w:firstLine="372"/>
-        <w:rPr>
-          <w:lang w:val="x-none"/>
-        </w:rPr>
-      </w:pPr>
-    </w:p>
-    <w:p>
-      <w:pPr>
-        <w:pStyle w:val="21"/>
-        <w:spacing w:before="71" w:after="71"/>
-      </w:pPr>
-      <w:r>
-        <w:rPr>
-          <w:rFonts w:hint="eastAsia"/>
-        </w:rPr>
-        <w:t>协议</w:t>
-      </w:r>
-    </w:p>
-    <w:p>
-      <w:pPr>
-        <w:pStyle w:val="a3"/>
-        <w:ind w:firstLine="372"/>
-      </w:pPr>
-      <w:r>
-        <w:rPr>
-          <w:rFonts w:hint="eastAsia"/>
-        </w:rPr>
-        <w:t>系统类文章的协议的正确性证明</w:t>
-      </w:r>
-    </w:p>
-    <w:p>
-      <w:pPr>
-        <w:pStyle w:val="a3"/>
-        <w:ind w:firstLine="372"/>
-      </w:pPr>
-    </w:p>
-    <w:p>
-      <w:pPr>
-        <w:pStyle w:val="21"/>
-        <w:spacing w:before="71" w:after="71"/>
-      </w:pPr>
-      <w:r>
-        <w:rPr>
-          <w:rFonts w:hint="eastAsia"/>
-        </w:rPr>
-        <w:t>检测</w:t>
-      </w:r>
-    </w:p>
-    <w:p>
-      <w:pPr>
-        <w:pStyle w:val="1"/>
-      </w:pPr>
-      <w:r>
-        <w:rPr>
-          <w:rFonts w:hint="eastAsia"/>
-        </w:rPr>
-        <w:t>事务因果一致性</w:t>
-      </w:r>
-    </w:p>
-    <w:p>
-      <w:pPr>
-        <w:pStyle w:val="21"/>
-        <w:spacing w:before="71" w:after="71"/>
-      </w:pPr>
-      <w:r>
-        <w:rPr>
-          <w:rFonts w:hint="eastAsia"/>
-        </w:rPr>
-        <w:t>规约</w:t>
-      </w:r>
-    </w:p>
-    <w:p>
-      <w:pPr>
-        <w:pStyle w:val="21"/>
-        <w:spacing w:before="71" w:after="71"/>
-      </w:pPr>
-      <w:r>
-        <w:rPr>
-          <w:rFonts w:hint="eastAsia"/>
-        </w:rPr>
-        <w:t>理论</w:t>
-      </w:r>
-    </w:p>
-    <w:p>
-      <w:pPr>
         <w:pStyle w:val="31"/>
-        <w:rPr>
-          <w:lang w:eastAsia="zh-CN"/>
-        </w:rPr>
-      </w:pPr>
-      <w:r>
-        <w:rPr>
-          <w:lang w:eastAsia="zh-CN"/>
-        </w:rPr>
-        <w:t>C</w:t>
-      </w:r>
-      <w:r>
-        <w:rPr>
-          <w:rFonts w:hint="eastAsia"/>
-          <w:lang w:eastAsia="zh-CN"/>
-        </w:rPr>
-        <w:t>lient-A</w:t>
-      </w:r>
-      <w:r>
-        <w:rPr>
-          <w:lang w:eastAsia="zh-CN"/>
-        </w:rPr>
-        <w:t>ssistant</w:t>
-      </w:r>
-      <w:r>
-        <w:t xml:space="preserve"> </w:t>
-      </w:r>
-      <w:r>
-        <w:rPr>
-          <w:lang w:eastAsia="zh-CN"/>
-        </w:rPr>
-        <w:t>L</w:t>
-      </w:r>
-      <w:r>
-        <w:rPr>
-          <w:rFonts w:hint="eastAsia"/>
-          <w:lang w:eastAsia="zh-CN"/>
-        </w:rPr>
-        <w:t>azy</w:t>
-      </w:r>
-      <w:r>
-        <w:t xml:space="preserve"> </w:t>
-      </w:r>
-      <w:r>
-        <w:rPr>
-          <w:lang w:eastAsia="zh-CN"/>
-        </w:rPr>
-        <w:t>D</w:t>
-      </w:r>
-      <w:r>
-        <w:rPr>
-          <w:rFonts w:hint="eastAsia"/>
-          <w:lang w:eastAsia="zh-CN"/>
-        </w:rPr>
-        <w:t>ependency</w:t>
-      </w:r>
-      <w:r>
-        <w:t xml:space="preserve"> </w:t>
-      </w:r>
-      <w:r>
-        <w:rPr>
-          <w:lang w:eastAsia="zh-CN"/>
-        </w:rPr>
-        <w:t>R</w:t>
-      </w:r>
-      <w:r>
-        <w:rPr>
-          <w:rFonts w:hint="eastAsia"/>
-          <w:lang w:eastAsia="zh-CN"/>
-        </w:rPr>
-        <w:t>esolution</w:t>
-      </w:r>
-      <w:r>
-        <w:rPr>
-          <w:lang w:eastAsia="zh-CN"/>
-        </w:rPr>
-        <w:t>(CALDeR,</w:t>
-      </w:r>
-      <w:r>
-        <w:rPr>
-          <w:lang w:eastAsia="zh-CN"/>
-        </w:rPr>
-        <w:t xml:space="preserve">in </w:t>
-      </w:r>
-      <w:r>
-        <w:rPr>
-          <w:rFonts w:hint="eastAsia"/>
-          <w:lang w:eastAsia="zh-CN"/>
-        </w:rPr>
-        <w:t>OCC</w:t>
-      </w:r>
-      <w:r>
-        <w:rPr>
-          <w:lang w:eastAsia="zh-CN"/>
-        </w:rPr>
+      </w:pPr>
+      <w:r>
+        <w:t>S</w:t>
+      </w:r>
+      <w:r>
+        <w:rPr>
+          <w:rFonts w:hint="eastAsia"/>
+        </w:rPr>
+        <w:t>equencers</w:t>
+      </w:r>
+      <w:r>
         <w:fldChar w:fldCharType="begin"/>
       </w:r>
       <w:r>
-        <w:rPr>
-          <w:lang w:eastAsia="zh-CN"/>
-        </w:rPr>
-        <w:instrText xml:space="preserve"> ADDIN ZOTERO_ITEM CSL_CITATION {"citationID":"Yf4dMatV","properties":{"formattedCitation":"\\super [9]\\nosupersub{}","plainCitation":"[9]","noteIndex":0},"citationItems":[{"id":51,"uris":["http://zotero.org/users/local/vF1xNNsr/items/N5ZBB55N"],"itemData":{"id":51,"type":"article-journal","container-title":"IEEE Transactions on Parallel and Distributed Systems","DOI":"10.1109/TPDS.2020.3026778","issue":"3","page":"527-542","title":"Optimistic Causal Consistency for Geo-Replicated Key-Value Stores","volume":"32","author":[{"family":"Spirovska","given":"Kristina"},{"family":"Didona","given":"Diego"},{"family":"Zwaenepoel","given":"Willy"}],"issued":{"date-parts":[["2021"]]}}}],"schema":"https://github.com/citation-style-language/schema/raw/master/csl-citation.json"} </w:instrText>
-      </w:r>
-      <w:r>
-        <w:rPr>
-          <w:lang w:eastAsia="zh-CN"/>
-        </w:rPr>
+        <w:instrText xml:space="preserve"> ADDIN ZOTERO_ITEM CSL_CITATION {"citationID":"p5v8s4Ae","properties":{"formattedCitation":"\\super [9]\\nosupersub{}","plainCitation":"[9]","noteIndex":0},"citationItems":[{"id":52,"uris":["http://zotero.org/users/local/vF1xNNsr/items/ZARN6TD2"],"itemData":{"id":52,"type":"paper-conference","abstract":"This paper presents the design, implementation, and evaluation of Saturn, a metadata service for geo-replicated systems. Saturn can be used in combination with several distributed and replicated data services to ensure that remote operations are made visible in an order that respects causality, a requirement central to many consistency criteria.Saturn addresses two key unsolved problems inherent to previous approaches. First, it eliminates the tradeoff between throughput and data freshness, when deciding what metadata to use for tracking causality. Second, it enables genuine partial replication, a key property to ensure scalability when the number of geo-locations increases. Saturn addresses these challenges while keeping metadata size constant, independently of the number of clients, servers, data partitions, and locations. By decoupling metadata management from data dissemination, and by using clever metadata propagation techniques, it ensures that the throughput and visibility latency of updates on a given item are (mostly) shielded from operations on other items or locations.We evaluate Saturn in Amazon EC2 using realistic benchmarks under both full and partial geo-replication. Results show that weakly consistent datastores can lean on Saturn to upgrade their consistency guarantees to causal consistency with a negligible penalty on performance.","collection-title":"EuroSys '17","container-title":"Proceedings of the Twelfth European Conference on Computer Systems","DOI":"10.1145/3064176.3064210","event-place":"New York, NY, USA","ISBN":"978-1-4503-4938-3","note":"event-place: Belgrade, Serbia","page":"111–126","publisher":"Association for Computing Machinery","publisher-place":"New York, NY, USA","title":"Saturn: A Distributed Metadata Service for Causal Consistency","URL":"https://doi.org/10.1145/3064176.3064210","author":[{"family":"Bravo","given":"Manuel"},{"family":"Rodrigues","given":"Luís"},{"family":"Van Roy","given":"Peter"}],"issued":{"date-parts":[["2017"]]}}}],"schema":"https://github.com/citation-style-language/schema/raw/master/csl-citation.json"} </w:instrText>
+      </w:r>
+      <w:r>
         <w:fldChar w:fldCharType="separate"/>
       </w:r>
       <w:r>
@@ -12265,15 +12037,1058 @@
         <w:t>[9]</w:t>
       </w:r>
       <w:r>
-        <w:rPr>
-          <w:lang w:eastAsia="zh-CN"/>
-        </w:rPr>
         <w:fldChar w:fldCharType="end"/>
       </w:r>
-      <w:r>
-        <w:rPr>
-          <w:rFonts w:hint="eastAsia"/>
-          <w:lang w:eastAsia="zh-CN"/>
+    </w:p>
+    <w:p>
+      <w:pPr>
+        <w:pStyle w:val="31"/>
+      </w:pPr>
+      <w:r>
+        <w:rPr>
+          <w:rFonts w:hint="eastAsia"/>
+        </w:rPr>
+        <w:t>Single</w:t>
+      </w:r>
+      <w:r>
+        <w:t xml:space="preserve"> </w:t>
+      </w:r>
+      <w:r>
+        <w:rPr>
+          <w:rFonts w:hint="eastAsia"/>
+        </w:rPr>
+        <w:t>Timestamp</w:t>
+      </w:r>
+      <w:r>
+        <w:fldChar w:fldCharType="begin"/>
+      </w:r>
+      <w:r>
+        <w:instrText xml:space="preserve"> ADDIN ZOTERO_ITEM CSL_CITATION {"citationID":"e5mxWS5b","properties":{"formattedCitation":"\\super [10]\\nosupersub{}","plainCitation":"[10]","noteIndex":0},"citationItems":[{"id":56,"uris":["http://zotero.org/users/local/vF1xNNsr/items/PUALZGTA"],"itemData":{"id":56,"type":"paper-conference","abstract":"GentleRain is a new causally consistent geo-replicated data store that provides throughput comparable to eventual consistency and superior to current implementations of causal consistency.GentleRain uses a periodic aggregation protocol to determine whether updates can be made visible in accordance with causal consistency. Unlike current implementations, it does not use explicit dependency check messages, resulting in a major throughput improvement at the expense of a modest increase in update visibility. Furthermore, GentleRain tracks causal consistency by attaching to updates scalar timestamps derived from loosely synchronized physical clocks. Clock skew does not cause violations of causal consistency, but may delay the visibility of updates. By encoding causality in a single scalar timestamp, GentleRain reduces storage and communication overhead for tracking causality.We evaluate GentleRain using Amazon EC2, and demonstrate that it achieves throughput equal to about 99% of eventual consistency, and 120% better than previous implementations of causal consistency.","collection-title":"SOCC '14","container-title":"Proceedings of the ACM Symposium on Cloud Computing","DOI":"10.1145/2670979.2670983","event-place":"New York, NY, USA","ISBN":"978-1-4503-3252-1","note":"event-place: Seattle, WA, USA","page":"1–13","publisher":"Association for Computing Machinery","publisher-place":"New York, NY, USA","title":"GentleRain: Cheap and Scalable Causal Consistency with Physical Clocks","URL":"https://doi.org/10.1145/2670979.2670983","author":[{"family":"Du","given":"Jiaqing"},{"family":"Iorgulescu","given":"Călin"},{"family":"Roy","given":"Amitabha"},{"family":"Zwaenepoel","given":"Willy"}],"issued":{"date-parts":[["2014"]]}}}],"schema":"https://github.com/citation-style-language/schema/raw/master/csl-citation.json"} </w:instrText>
+      </w:r>
+      <w:r>
+        <w:fldChar w:fldCharType="separate"/>
+      </w:r>
+      <w:r>
+        <w:rPr>
+          <w:kern w:val="0"/>
+          <w:szCs w:val="24"/>
+          <w:vertAlign w:val="superscript"/>
+        </w:rPr>
+        <w:t>[10]</w:t>
+      </w:r>
+      <w:r>
+        <w:fldChar w:fldCharType="end"/>
+      </w:r>
+    </w:p>
+    <w:p>
+      <w:pPr>
+        <w:pStyle w:val="a3"/>
+        <w:ind w:firstLine="372"/>
+        <w:rPr>
+          <w:lang w:val="x-none"/>
+        </w:rPr>
+      </w:pPr>
+      <w:r>
+        <w:rPr>
+          <w:rFonts w:hint="eastAsia"/>
+          <w:lang w:val="x-none"/>
+        </w:rPr>
+        <w:t>Lamport</w:t>
+      </w:r>
+      <w:r>
+        <w:rPr>
+          <w:lang w:val="x-none"/>
+        </w:rPr>
+        <w:t xml:space="preserve"> </w:t>
+      </w:r>
+      <w:r>
+        <w:rPr>
+          <w:rFonts w:hint="eastAsia"/>
+          <w:lang w:val="x-none"/>
+        </w:rPr>
+        <w:t>clock</w:t>
+      </w:r>
+      <w:r>
+        <w:rPr>
+          <w:lang w:val="x-none"/>
+        </w:rPr>
+        <w:t>, P</w:t>
+      </w:r>
+      <w:r>
+        <w:rPr>
+          <w:rFonts w:hint="eastAsia"/>
+          <w:lang w:val="x-none"/>
+        </w:rPr>
+        <w:t>hysical</w:t>
+      </w:r>
+      <w:r>
+        <w:rPr>
+          <w:lang w:val="x-none"/>
+        </w:rPr>
+        <w:t xml:space="preserve"> </w:t>
+      </w:r>
+      <w:r>
+        <w:rPr>
+          <w:rFonts w:hint="eastAsia"/>
+          <w:lang w:val="x-none"/>
+        </w:rPr>
+        <w:t>scalar</w:t>
+      </w:r>
+      <w:r>
+        <w:rPr>
+          <w:lang w:val="x-none"/>
+        </w:rPr>
+        <w:t xml:space="preserve"> </w:t>
+      </w:r>
+      <w:r>
+        <w:rPr>
+          <w:rFonts w:hint="eastAsia"/>
+          <w:lang w:val="x-none"/>
+        </w:rPr>
+        <w:t>clocks</w:t>
+      </w:r>
+      <w:r>
+        <w:rPr>
+          <w:lang w:val="x-none"/>
+        </w:rPr>
+        <w:fldChar w:fldCharType="begin"/>
+      </w:r>
+      <w:r>
+        <w:rPr>
+          <w:lang w:val="x-none"/>
+        </w:rPr>
+        <w:instrText xml:space="preserve"> ADDIN ZOTERO_ITEM CSL_CITATION {"citationID":"3VTnwGF9","properties":{"formattedCitation":"\\super [10]\\nosupersub{}","plainCitation":"[10]","noteIndex":0},"citationItems":[{"id":56,"uris":["http://zotero.org/users/local/vF1xNNsr/items/PUALZGTA"],"itemData":{"id":56,"type":"paper-conference","abstract":"GentleRain is a new causally consistent geo-replicated data store that provides throughput comparable to eventual consistency and superior to current implementations of causal consistency.GentleRain uses a periodic aggregation protocol to determine whether updates can be made visible in accordance with causal consistency. Unlike current implementations, it does not use explicit dependency check messages, resulting in a major throughput improvement at the expense of a modest increase in update visibility. Furthermore, GentleRain tracks causal consistency by attaching to updates scalar timestamps derived from loosely synchronized physical clocks. Clock skew does not cause violations of causal consistency, but may delay the visibility of updates. By encoding causality in a single scalar timestamp, GentleRain reduces storage and communication overhead for tracking causality.We evaluate GentleRain using Amazon EC2, and demonstrate that it achieves throughput equal to about 99% of eventual consistency, and 120% better than previous implementations of causal consistency.","collection-title":"SOCC '14","container-title":"Proceedings of the ACM Symposium on Cloud Computing","DOI":"10.1145/2670979.2670983","event-place":"New York, NY, USA","ISBN":"978-1-4503-3252-1","note":"event-place: Seattle, WA, USA","page":"1–13","publisher":"Association for Computing Machinery","publisher-place":"New York, NY, USA","title":"GentleRain: Cheap and Scalable Causal Consistency with Physical Clocks","URL":"https://doi.org/10.1145/2670979.2670983","author":[{"family":"Du","given":"Jiaqing"},{"family":"Iorgulescu","given":"Călin"},{"family":"Roy","given":"Amitabha"},{"family":"Zwaenepoel","given":"Willy"}],"issued":{"date-parts":[["2014"]]}}}],"schema":"https://github.com/citation-style-language/schema/raw/master/csl-citation.json"} </w:instrText>
+      </w:r>
+      <w:r>
+        <w:rPr>
+          <w:lang w:val="x-none"/>
+        </w:rPr>
+        <w:fldChar w:fldCharType="separate"/>
+      </w:r>
+      <w:r>
+        <w:rPr>
+          <w:kern w:val="0"/>
+          <w:szCs w:val="24"/>
+          <w:vertAlign w:val="superscript"/>
+        </w:rPr>
+        <w:t>[10]</w:t>
+      </w:r>
+      <w:r>
+        <w:rPr>
+          <w:lang w:val="x-none"/>
+        </w:rPr>
+        <w:fldChar w:fldCharType="end"/>
+      </w:r>
+      <w:r>
+        <w:rPr>
+          <w:lang w:val="x-none"/>
+        </w:rPr>
+        <w:t xml:space="preserve">, </w:t>
+      </w:r>
+    </w:p>
+    <w:p>
+      <w:pPr>
+        <w:pStyle w:val="31"/>
+        <w:rPr>
+          <w:rFonts w:hint="eastAsia"/>
+        </w:rPr>
+      </w:pPr>
+      <w:r>
+        <w:rPr>
+          <w:rFonts w:hint="eastAsia"/>
+        </w:rPr>
+        <w:t>hybrid</w:t>
+      </w:r>
+      <w:r>
+        <w:t xml:space="preserve"> </w:t>
+      </w:r>
+      <w:r>
+        <w:rPr>
+          <w:rFonts w:hint="eastAsia"/>
+        </w:rPr>
+        <w:t>logical</w:t>
+      </w:r>
+      <w:r>
+        <w:t xml:space="preserve"> </w:t>
+      </w:r>
+      <w:r>
+        <w:rPr>
+          <w:rFonts w:hint="eastAsia"/>
+        </w:rPr>
+        <w:t>physical</w:t>
+      </w:r>
+      <w:r>
+        <w:t xml:space="preserve"> </w:t>
+      </w:r>
+      <w:r>
+        <w:rPr>
+          <w:rFonts w:hint="eastAsia"/>
+        </w:rPr>
+        <w:t>clocks</w:t>
+      </w:r>
+      <w:r>
+        <w:fldChar w:fldCharType="begin"/>
+      </w:r>
+      <w:r>
+        <w:instrText xml:space="preserve"> ADDIN ZOTERO_ITEM CSL_CITATION {"citationID":"IEFoXN9W","properties":{"formattedCitation":"\\super [11]\\nosupersub{}","plainCitation":"[11]","noteIndex":0},"citationItems":[{"id":25,"uris":["http://zotero.org/users/local/vF1xNNsr/items/CPRULR7H"],"itemData":{"id":25,"type":"paper-conference","container-title":"International Conference on Principles of Distributed Systems","page":"17–32","title":"Logical physical clocks","author":[{"family":"Kulkarni","given":"Sandeep S"},{"family":"Demirbas","given":"Murat"},{"family":"Madappa","given":"Deepak"},{"family":"Avva","given":"Bharadwaj"},{"family":"Leone","given":"Marcelo"}],"issued":{"date-parts":[["2014"]]}}}],"schema":"https://github.com/citation-style-language/schema/raw/master/csl-citation.json"} </w:instrText>
+      </w:r>
+      <w:r>
+        <w:fldChar w:fldCharType="separate"/>
+      </w:r>
+      <w:r>
+        <w:rPr>
+          <w:kern w:val="0"/>
+          <w:szCs w:val="24"/>
+          <w:vertAlign w:val="superscript"/>
+        </w:rPr>
+        <w:t>[11]</w:t>
+      </w:r>
+      <w:r>
+        <w:fldChar w:fldCharType="end"/>
+      </w:r>
+    </w:p>
+    <w:p>
+      <w:pPr>
+        <w:pStyle w:val="31"/>
+        <w:rPr>
+          <w:rFonts w:hint="eastAsia"/>
+        </w:rPr>
+      </w:pPr>
+      <w:r>
+        <w:rPr>
+          <w:rFonts w:hint="eastAsia"/>
+        </w:rPr>
+        <w:t>Dependency</w:t>
+      </w:r>
+      <w:r>
+        <w:t xml:space="preserve"> </w:t>
+      </w:r>
+      <w:r>
+        <w:rPr>
+          <w:rFonts w:hint="eastAsia"/>
+        </w:rPr>
+        <w:t>List</w:t>
+      </w:r>
+      <w:r>
+        <w:fldChar w:fldCharType="begin"/>
+      </w:r>
+      <w:r>
+        <w:instrText xml:space="preserve"> ADDIN ZOTERO_ITEM CSL_CITATION {"citationID":"RFJajJPP","properties":{"formattedCitation":"\\super [4]\\nosupersub{}","plainCitation":"[4]","noteIndex":0},"citationItems":[{"id":7,"uris":["http://zotero.org/users/local/vF1xNNsr/items/9RZLCPSM"],"itemData":{"id":7,"type":"paper-conference","container-title":"Proceedings of the 23rd ACM Symposium on Operating Systems Principles (SOSP'2011)","page":"401–416","title":"Don't Settle for Eventual: Scalable Causal Consistency for Wide-area Storage with COPS","author":[{"family":"Lloyd","given":"Wyatt"},{"family":"Freedman","given":"Michael J."},{"family":"Kaminsky","given":"Michael"},{"family":"Andersen","given":"David G."}]}}],"schema":"https://github.com/citation-style-language/schema/raw/master/csl-citation.json"} </w:instrText>
+      </w:r>
+      <w:r>
+        <w:fldChar w:fldCharType="separate"/>
+      </w:r>
+      <w:r>
+        <w:rPr>
+          <w:kern w:val="0"/>
+          <w:szCs w:val="24"/>
+          <w:vertAlign w:val="superscript"/>
+        </w:rPr>
+        <w:t>[4]</w:t>
+      </w:r>
+      <w:r>
+        <w:fldChar w:fldCharType="end"/>
+      </w:r>
+    </w:p>
+    <w:p>
+      <w:pPr>
+        <w:pStyle w:val="31"/>
+      </w:pPr>
+      <w:r>
+        <w:rPr>
+          <w:rFonts w:hint="eastAsia"/>
+        </w:rPr>
+        <w:t>D</w:t>
+      </w:r>
+      <w:r>
+        <w:t xml:space="preserve">ependency </w:t>
+      </w:r>
+      <w:r>
+        <w:rPr>
+          <w:rFonts w:hint="eastAsia"/>
+        </w:rPr>
+        <w:t>V</w:t>
+      </w:r>
+      <w:r>
+        <w:t>ectors</w:t>
+      </w:r>
+      <w:r>
+        <w:fldChar w:fldCharType="begin"/>
+      </w:r>
+      <w:r>
+        <w:instrText xml:space="preserve"> ADDIN ZOTERO_ITEM CSL_CITATION {"citationID":"yzasy2Qf","properties":{"formattedCitation":"\\super [12]\\nosupersub{}","plainCitation":"[12]","noteIndex":0},"citationItems":[{"id":55,"uris":["http://zotero.org/users/local/vF1xNNsr/items/63QGKSUN"],"itemData":{"id":55,"type":"paper-conference","container-title":"2017 USENIX Annual Technical Conference (USENIX ATC 17)","event-place":"Santa Clara, CA","ISBN":"978-1-931971-38-6","page":"83–95","publisher":"USENIX Association","publisher-place":"Santa Clara, CA","title":"Unobtrusive Deferred Update Stabilization for Efficient Geo-Replication","URL":"https://www.usenix.org/conference/atc17/technical-sessions/presentation/gunawardhana","author":[{"family":"Gunawardhana","given":"Chathuri"},{"family":"Bravo","given":"Manuel"},{"family":"Rodrigues","given":"Luís"}],"issued":{"date-parts":[["2017",7]]}}}],"schema":"https://github.com/citation-style-language/schema/raw/master/csl-citation.json"} </w:instrText>
+      </w:r>
+      <w:r>
+        <w:fldChar w:fldCharType="separate"/>
+      </w:r>
+      <w:r>
+        <w:rPr>
+          <w:kern w:val="0"/>
+          <w:szCs w:val="24"/>
+          <w:vertAlign w:val="superscript"/>
+        </w:rPr>
+        <w:t>[12]</w:t>
+      </w:r>
+      <w:r>
+        <w:fldChar w:fldCharType="end"/>
+      </w:r>
+    </w:p>
+    <w:p>
+      <w:pPr>
+        <w:pStyle w:val="a3"/>
+        <w:ind w:firstLine="372"/>
+        <w:rPr>
+          <w:rFonts w:hint="eastAsia"/>
+          <w:lang w:val="x-none"/>
+        </w:rPr>
+      </w:pPr>
+      <w:r>
+        <w:rPr>
+          <w:lang w:val="x-none"/>
+        </w:rPr>
+        <w:t>P</w:t>
+      </w:r>
+      <w:r>
+        <w:rPr>
+          <w:rFonts w:hint="eastAsia"/>
+          <w:lang w:val="x-none"/>
+        </w:rPr>
+        <w:t>hysical</w:t>
+      </w:r>
+      <w:r>
+        <w:rPr>
+          <w:lang w:val="x-none"/>
+        </w:rPr>
+        <w:t xml:space="preserve"> </w:t>
+      </w:r>
+      <w:r>
+        <w:rPr>
+          <w:rFonts w:hint="eastAsia"/>
+          <w:lang w:val="x-none"/>
+        </w:rPr>
+        <w:t>vector</w:t>
+      </w:r>
+      <w:r>
+        <w:rPr>
+          <w:lang w:val="x-none"/>
+        </w:rPr>
+        <w:t xml:space="preserve"> </w:t>
+      </w:r>
+      <w:r>
+        <w:rPr>
+          <w:rFonts w:hint="eastAsia"/>
+          <w:lang w:val="x-none"/>
+        </w:rPr>
+        <w:t>clocks</w:t>
+      </w:r>
+      <w:r>
+        <w:rPr>
+          <w:lang w:val="x-none"/>
+        </w:rPr>
+        <w:fldChar w:fldCharType="begin"/>
+      </w:r>
+      <w:r>
+        <w:rPr>
+          <w:lang w:val="x-none"/>
+        </w:rPr>
+        <w:instrText xml:space="preserve"> ADDIN ZOTERO_ITEM CSL_CITATION {"citationID":"roG5FF40","properties":{"formattedCitation":"\\super [13]\\nosupersub{}","plainCitation":"[13]","noteIndex":0},"citationItems":[{"id":26,"uris":["http://zotero.org/users/local/vF1xNNsr/items/BY98TFR9"],"itemData":{"id":26,"type":"paper-conference","container-title":"Proceedings of the 36th International Conference on Distributed Computing Systems (ICDCS'2016)","page":"405–414","title":"Cure: Strong semantics meets high availability and low latency","author":[{"family":"Akkoorath","given":"Deepthi Devaki"},{"family":"Tomsic","given":"Alejandro Z"},{"family":"Bravo","given":"Manuel"},{"family":"Li","given":"Zhongmiao"},{"family":"Crain","given":"Tyler"},{"family":"Bieniusa","given":"Annette"},{"family":"Preguiça","given":"Nuno"},{"family":"Shapiro","given":"Marc"}]}}],"schema":"https://github.com/citation-style-language/schema/raw/master/csl-citation.json"} </w:instrText>
+      </w:r>
+      <w:r>
+        <w:rPr>
+          <w:lang w:val="x-none"/>
+        </w:rPr>
+        <w:fldChar w:fldCharType="separate"/>
+      </w:r>
+      <w:r>
+        <w:rPr>
+          <w:kern w:val="0"/>
+          <w:szCs w:val="24"/>
+          <w:vertAlign w:val="superscript"/>
+        </w:rPr>
+        <w:t>[13]</w:t>
+      </w:r>
+      <w:r>
+        <w:rPr>
+          <w:lang w:val="x-none"/>
+        </w:rPr>
+        <w:fldChar w:fldCharType="end"/>
+      </w:r>
+    </w:p>
+    <w:p>
+      <w:pPr>
+        <w:pStyle w:val="31"/>
+      </w:pPr>
+      <w:r>
+        <w:t>D</w:t>
+      </w:r>
+      <w:r>
+        <w:rPr>
+          <w:rFonts w:hint="eastAsia"/>
+        </w:rPr>
+        <w:t>ependency</w:t>
+      </w:r>
+      <w:r>
+        <w:t xml:space="preserve"> </w:t>
+      </w:r>
+      <w:r>
+        <w:rPr>
+          <w:rFonts w:hint="eastAsia"/>
+        </w:rPr>
+        <w:t>M</w:t>
+      </w:r>
+      <w:r>
+        <w:t>atrices</w:t>
+      </w:r>
+      <w:r>
+        <w:fldChar w:fldCharType="begin"/>
+      </w:r>
+      <w:r>
+        <w:instrText xml:space="preserve"> ADDIN ZOTERO_ITEM CSL_CITATION {"citationID":"c9c2uSao","properties":{"formattedCitation":"\\super [14]\\nosupersub{}","plainCitation":"[14]","noteIndex":0},"citationItems":[{"id":57,"uris":["http://zotero.org/users/local/vF1xNNsr/items/75LZJ8VR"],"itemData":{"id":57,"type":"paper-conference","abstract":"We propose two protocols that provide scalable causal consistency for both partitioned and replicated data stores using dependency matrices (DM) and physical clocks. The DM protocol supports basic read and update operations and uses two-dimensional dependency matrices to track dependencies in a client session. It utilizes the transitivity of causality and sparse matrix encoding to keep dependency metadata small and bounded. The DM-Clock protocol extends the DM protocol to support read-only transactions using loosely synchronized physical clocks.We implement the two protocols in Orbe, a distributed key-value store, and evaluate them experimentally. Orbe scales out well, incurs relatively small overhead over an eventually consistent key-value store, and outperforms an existing system that uses explicit dependency tracking to provide scalable causal consistency.","collection-title":"SOCC '13","container-title":"Proceedings of the 4th Annual Symposium on Cloud Computing","DOI":"10.1145/2523616.2523628","event-place":"New York, NY, USA","ISBN":"978-1-4503-2428-1","note":"event-place: Santa Clara, California","publisher":"Association for Computing Machinery","publisher-place":"New York, NY, USA","title":"Orbe: Scalable Causal Consistency Using Dependency Matrices and Physical Clocks","URL":"https://doi.org/10.1145/2523616.2523628","author":[{"family":"Du","given":"Jiaqing"},{"family":"Elnikety","given":"Sameh"},{"family":"Roy","given":"Amitabha"},{"family":"Zwaenepoel","given":"Willy"}],"issued":{"date-parts":[["2013"]]}}}],"schema":"https://github.com/citation-style-language/schema/raw/master/csl-citation.json"} </w:instrText>
+      </w:r>
+      <w:r>
+        <w:fldChar w:fldCharType="separate"/>
+      </w:r>
+      <w:r>
+        <w:rPr>
+          <w:kern w:val="0"/>
+          <w:szCs w:val="24"/>
+          <w:vertAlign w:val="superscript"/>
+        </w:rPr>
+        <w:t>[14]</w:t>
+      </w:r>
+      <w:r>
+        <w:fldChar w:fldCharType="end"/>
+      </w:r>
+    </w:p>
+    <w:p>
+      <w:pPr>
+        <w:pStyle w:val="31"/>
+      </w:pPr>
+      <w:r>
+        <w:rPr>
+          <w:rFonts w:hint="eastAsia"/>
+        </w:rPr>
+        <w:t>Dependency</w:t>
+      </w:r>
+      <w:r>
+        <w:t xml:space="preserve"> </w:t>
+      </w:r>
+      <w:r>
+        <w:rPr>
+          <w:rFonts w:hint="eastAsia"/>
+        </w:rPr>
+        <w:t>Graphs</w:t>
+      </w:r>
+      <w:r>
+        <w:fldChar w:fldCharType="begin"/>
+      </w:r>
+      <w:r>
+        <w:instrText xml:space="preserve"> ADDIN ZOTERO_ITEM CSL_CITATION {"citationID":"81Z5zxn2","properties":{"formattedCitation":"\\super [4]\\nosupersub{}","plainCitation":"[4]","noteIndex":0},"citationItems":[{"id":7,"uris":["http://zotero.org/users/local/vF1xNNsr/items/9RZLCPSM"],"itemData":{"id":7,"type":"paper-conference","container-title":"Proceedings of the 23rd ACM Symposium on Operating Systems Principles (SOSP'2011)","page":"401–416","title":"Don't Settle for Eventual: Scalable Causal Consistency for Wide-area Storage with COPS","author":[{"family":"Lloyd","given":"Wyatt"},{"family":"Freedman","given":"Michael J."},{"family":"Kaminsky","given":"Michael"},{"family":"Andersen","given":"David G."}]}}],"schema":"https://github.com/citation-style-language/schema/raw/master/csl-citation.json"} </w:instrText>
+      </w:r>
+      <w:r>
+        <w:fldChar w:fldCharType="separate"/>
+      </w:r>
+      <w:r>
+        <w:rPr>
+          <w:kern w:val="0"/>
+          <w:szCs w:val="24"/>
+          <w:vertAlign w:val="superscript"/>
+        </w:rPr>
+        <w:t>[4]</w:t>
+      </w:r>
+      <w:r>
+        <w:fldChar w:fldCharType="end"/>
+      </w:r>
+    </w:p>
+    <w:p>
+      <w:pPr>
+        <w:pStyle w:val="a3"/>
+        <w:ind w:firstLine="372"/>
+        <w:rPr>
+          <w:rFonts w:hint="eastAsia"/>
+          <w:lang w:val="x-none"/>
+        </w:rPr>
+      </w:pPr>
+      <w:r>
+        <w:rPr>
+          <w:rFonts w:hint="eastAsia"/>
+        </w:rPr>
+        <w:t>使用</w:t>
+      </w:r>
+      <w:r>
+        <w:t>V</w:t>
+      </w:r>
+      <w:r>
+        <w:rPr>
+          <w:rFonts w:hint="eastAsia"/>
+        </w:rPr>
+        <w:t>ersion</w:t>
+      </w:r>
+      <w:r>
+        <w:t xml:space="preserve"> V</w:t>
+      </w:r>
+      <w:r>
+        <w:rPr>
+          <w:rFonts w:hint="eastAsia"/>
+        </w:rPr>
+        <w:t>ector</w:t>
+      </w:r>
+      <w:r>
+        <w:rPr>
+          <w:rFonts w:hint="eastAsia"/>
+        </w:rPr>
+        <w:t>的最大好处是</w:t>
+      </w:r>
+      <w:r>
+        <w:rPr>
+          <w:rFonts w:hint="eastAsia"/>
+        </w:rPr>
+        <w:t>,</w:t>
+      </w:r>
+      <w:r>
+        <w:rPr>
+          <w:rFonts w:hint="eastAsia"/>
+        </w:rPr>
+        <w:t>因为它们</w:t>
+      </w:r>
+      <w:r>
+        <w:rPr>
+          <w:rFonts w:hint="eastAsia"/>
+        </w:rPr>
+        <w:t>为</w:t>
+      </w:r>
+      <w:r>
+        <w:rPr>
+          <w:rFonts w:hint="eastAsia"/>
+        </w:rPr>
+        <w:t>每个数据中心存储一个时间戳</w:t>
+      </w:r>
+      <w:r>
+        <w:rPr>
+          <w:rFonts w:hint="eastAsia"/>
+        </w:rPr>
+        <w:t>,</w:t>
+      </w:r>
+      <w:r>
+        <w:rPr>
+          <w:rFonts w:hint="eastAsia"/>
+        </w:rPr>
+        <w:t>所以</w:t>
+      </w:r>
+      <w:r>
+        <w:rPr>
+          <w:rFonts w:hint="eastAsia"/>
+        </w:rPr>
+        <w:t>它们允许以更细的粒度</w:t>
+      </w:r>
+      <w:r>
+        <w:rPr>
+          <w:rFonts w:hint="eastAsia"/>
+        </w:rPr>
+        <w:t>追踪</w:t>
+      </w:r>
+      <w:r>
+        <w:rPr>
+          <w:rFonts w:hint="eastAsia"/>
+        </w:rPr>
+        <w:t>更新的可见性</w:t>
+      </w:r>
+      <w:r>
+        <w:rPr>
+          <w:rFonts w:hint="eastAsia"/>
+        </w:rPr>
+        <w:t>.</w:t>
+      </w:r>
+      <w:r>
+        <w:rPr>
+          <w:rFonts w:hint="eastAsia"/>
+        </w:rPr>
+        <w:t>这种方法的缺点是</w:t>
+      </w:r>
+      <w:r>
+        <w:rPr>
+          <w:rFonts w:hint="eastAsia"/>
+        </w:rPr>
+        <w:t>,</w:t>
+      </w:r>
+      <w:r>
+        <w:rPr>
+          <w:rFonts w:hint="eastAsia"/>
+        </w:rPr>
+        <w:t>可扩展</w:t>
+      </w:r>
+      <w:r>
+        <w:rPr>
+          <w:rFonts w:hint="eastAsia"/>
+        </w:rPr>
+        <w:t>性差</w:t>
+      </w:r>
+      <w:r>
+        <w:rPr>
+          <w:rFonts w:hint="eastAsia"/>
+        </w:rPr>
+        <w:t>,</w:t>
+      </w:r>
+      <w:r>
+        <w:rPr>
+          <w:rFonts w:hint="eastAsia"/>
+        </w:rPr>
+        <w:t>因为元数据的大小与数据中心的数量呈线性增长</w:t>
+      </w:r>
+      <w:r>
+        <w:rPr>
+          <w:rFonts w:hint="eastAsia"/>
+        </w:rPr>
+        <w:t>.</w:t>
+      </w:r>
+      <w:r>
+        <w:rPr>
+          <w:rFonts w:hint="eastAsia"/>
+        </w:rPr>
+        <w:t>这就产生了存储和通信的开销</w:t>
+      </w:r>
+      <w:r>
+        <w:rPr>
+          <w:rFonts w:hint="eastAsia"/>
+        </w:rPr>
+        <w:t>,</w:t>
+      </w:r>
+      <w:r>
+        <w:rPr>
+          <w:rFonts w:hint="eastAsia"/>
+        </w:rPr>
+        <w:t>因为每个更新都是和它相应的</w:t>
+      </w:r>
+      <w:r>
+        <w:t>V</w:t>
+      </w:r>
+      <w:r>
+        <w:rPr>
+          <w:rFonts w:hint="eastAsia"/>
+        </w:rPr>
+        <w:t>ersion</w:t>
+      </w:r>
+      <w:r>
+        <w:t xml:space="preserve"> V</w:t>
+      </w:r>
+      <w:r>
+        <w:rPr>
+          <w:rFonts w:hint="eastAsia"/>
+        </w:rPr>
+        <w:t>ector</w:t>
+      </w:r>
+      <w:r>
+        <w:rPr>
+          <w:rFonts w:hint="eastAsia"/>
+        </w:rPr>
+        <w:t>一起存储和复制的</w:t>
+      </w:r>
+      <w:r>
+        <w:rPr>
+          <w:rFonts w:hint="eastAsia"/>
+        </w:rPr>
+        <w:t>.</w:t>
+      </w:r>
+      <w:r>
+        <w:rPr>
+          <w:rFonts w:hint="eastAsia"/>
+        </w:rPr>
+        <w:t>可扩展性问题随着</w:t>
+      </w:r>
+      <w:r>
+        <w:rPr>
+          <w:rFonts w:hint="eastAsia"/>
+        </w:rPr>
+        <w:t>Dependency</w:t>
+      </w:r>
+      <w:r>
+        <w:t xml:space="preserve"> </w:t>
+      </w:r>
+      <w:r>
+        <w:rPr>
+          <w:rFonts w:hint="eastAsia"/>
+        </w:rPr>
+        <w:t>Matrices</w:t>
+      </w:r>
+      <w:r>
+        <w:rPr>
+          <w:rFonts w:hint="eastAsia"/>
+        </w:rPr>
+        <w:t>的出现进一步加剧了</w:t>
+      </w:r>
+      <w:r>
+        <w:rPr>
+          <w:rFonts w:hint="eastAsia"/>
+        </w:rPr>
+        <w:t>.</w:t>
+      </w:r>
+      <w:r>
+        <w:rPr>
+          <w:rFonts w:hint="eastAsia"/>
+        </w:rPr>
+        <w:t>相反</w:t>
+      </w:r>
+      <w:r>
+        <w:rPr>
+          <w:rFonts w:hint="eastAsia"/>
+        </w:rPr>
+        <w:t>,</w:t>
+      </w:r>
+      <w:r>
+        <w:rPr>
+          <w:rFonts w:hint="eastAsia"/>
+        </w:rPr>
+        <w:t>Single</w:t>
+      </w:r>
+      <w:r>
+        <w:t xml:space="preserve"> </w:t>
+      </w:r>
+      <w:r>
+        <w:rPr>
+          <w:rFonts w:hint="eastAsia"/>
+        </w:rPr>
+        <w:t>Scalar</w:t>
+      </w:r>
+      <w:r>
+        <w:rPr>
+          <w:rFonts w:hint="eastAsia"/>
+        </w:rPr>
+        <w:t>(e.g</w:t>
+      </w:r>
+      <w:r>
+        <w:t xml:space="preserve">, </w:t>
+      </w:r>
+      <w:r>
+        <w:rPr>
+          <w:rFonts w:hint="eastAsia"/>
+        </w:rPr>
+        <w:t>Single</w:t>
+      </w:r>
+      <w:r>
+        <w:t xml:space="preserve"> </w:t>
+      </w:r>
+      <w:r>
+        <w:rPr>
+          <w:rFonts w:hint="eastAsia"/>
+        </w:rPr>
+        <w:t>Timestamp)</w:t>
+      </w:r>
+      <w:r>
+        <w:rPr>
+          <w:rFonts w:hint="eastAsia"/>
+        </w:rPr>
+        <w:t>是用于</w:t>
+      </w:r>
+      <w:r>
+        <w:rPr>
+          <w:rFonts w:hint="eastAsia"/>
+        </w:rPr>
+        <w:t>追踪</w:t>
+      </w:r>
+      <w:r>
+        <w:rPr>
+          <w:rFonts w:hint="eastAsia"/>
+        </w:rPr>
+        <w:t>依赖关系的可扩展</w:t>
+      </w:r>
+      <w:r>
+        <w:rPr>
+          <w:rFonts w:hint="eastAsia"/>
+        </w:rPr>
+        <w:t>性最好</w:t>
+      </w:r>
+      <w:r>
+        <w:rPr>
+          <w:rFonts w:hint="eastAsia"/>
+        </w:rPr>
+        <w:t>的方法</w:t>
+      </w:r>
+      <w:r>
+        <w:rPr>
+          <w:rFonts w:hint="eastAsia"/>
+        </w:rPr>
+        <w:t>.</w:t>
+      </w:r>
+      <w:r>
+        <w:rPr>
+          <w:rFonts w:hint="eastAsia"/>
+        </w:rPr>
+        <w:t>然而</w:t>
+      </w:r>
+      <w:r>
+        <w:rPr>
+          <w:rFonts w:hint="eastAsia"/>
+        </w:rPr>
+        <w:t>,</w:t>
+      </w:r>
+      <w:r>
+        <w:rPr>
+          <w:rFonts w:hint="eastAsia"/>
+        </w:rPr>
+        <w:t>它将所有的依赖关系压缩在一个单一的时间戳中</w:t>
+      </w:r>
+      <w:r>
+        <w:rPr>
+          <w:rFonts w:hint="eastAsia"/>
+        </w:rPr>
+        <w:t>,</w:t>
+      </w:r>
+      <w:r>
+        <w:rPr>
+          <w:rFonts w:hint="eastAsia"/>
+        </w:rPr>
+        <w:t>导致由最慢的连接（与最远的数据中心的连接）决定的最差可见性延迟</w:t>
+      </w:r>
+      <w:r>
+        <w:rPr>
+          <w:rFonts w:hint="eastAsia"/>
+        </w:rPr>
+        <w:t>.</w:t>
+      </w:r>
+      <w:r>
+        <w:rPr>
+          <w:rFonts w:hint="eastAsia"/>
+        </w:rPr>
+        <w:t>这大大影响了本地更新的可见性</w:t>
+      </w:r>
+      <w:r>
+        <w:rPr>
+          <w:rFonts w:hint="eastAsia"/>
+        </w:rPr>
+        <w:t>,</w:t>
+      </w:r>
+      <w:r>
+        <w:rPr>
+          <w:rFonts w:hint="eastAsia"/>
+        </w:rPr>
+        <w:t>而且往往是不必要的</w:t>
+      </w:r>
+      <w:r>
+        <w:rPr>
+          <w:rFonts w:hint="eastAsia"/>
+        </w:rPr>
+        <w:t>.</w:t>
+      </w:r>
+    </w:p>
+    <w:p>
+      <w:pPr>
+        <w:pStyle w:val="31"/>
+      </w:pPr>
+      <w:r>
+        <w:rPr>
+          <w:rFonts w:hint="eastAsia"/>
+        </w:rPr>
+        <w:t>E</w:t>
+      </w:r>
+      <w:r>
+        <w:t xml:space="preserve">xplicit </w:t>
+      </w:r>
+      <w:r>
+        <w:rPr>
+          <w:rFonts w:hint="eastAsia"/>
+        </w:rPr>
+        <w:t>D</w:t>
+      </w:r>
+      <w:r>
+        <w:t xml:space="preserve">ependency </w:t>
+      </w:r>
+      <w:r>
+        <w:rPr>
+          <w:rFonts w:hint="eastAsia"/>
+        </w:rPr>
+        <w:t>C</w:t>
+      </w:r>
+      <w:r>
+        <w:t>hecking</w:t>
+      </w:r>
+      <w:r>
+        <w:fldChar w:fldCharType="begin"/>
+      </w:r>
+      <w:r>
+        <w:instrText xml:space="preserve"> ADDIN ZOTERO_ITEM CSL_CITATION {"citationID":"R23SwoR6","properties":{"formattedCitation":"\\super [4,15]\\nosupersub{}","plainCitation":"[4,15]","noteIndex":0},"citationItems":[{"id":7,"uris":["http://zotero.org/users/local/vF1xNNsr/items/9RZLCPSM"],"itemData":{"id":7,"type":"paper-conference","container-title":"Proceedings of the 23rd ACM Symposium on Operating Systems Principles (SOSP'2011)","page":"401–416","title":"Don't Settle for Eventual: Scalable Causal Consistency for Wide-area Storage with COPS","author":[{"family":"Lloyd","given":"Wyatt"},{"family":"Freedman","given":"Michael J."},{"family":"Kaminsky","given":"Michael"},{"family":"Andersen","given":"David G."}]}},{"id":54,"uris":["http://zotero.org/users/local/vF1xNNsr/items/8NDLR4PV"],"itemData":{"id":54,"type":"paper-conference","abstract":"We present the first scalable, geo-replicated storage system that guarantees low latency, offers a rich data model, and provides \"stronger\" semantics. Namely, all client requests are satisfied in the local datacenter in which they arise; the system efficiently supports useful data model abstractions such as column families and counter columns; and clients can access data in a causally-consistent fashion with read-only and write-only transactional support, even for keys spread across many servers.The primary contributions of this work are enabling scalable causal consistency for the complex columnfamily data model, as well as novel, non-blocking algorithms for both read-only and write-only transactions. Our evaluation shows that our system, Eiger, achieves low latency (single-ms), has throughput competitive with eventually-consistent and non-transactional Cassandra (less than 7% overhead for one of Facebook's real-world workloads), and scales out to large clusters almost linearly (averaging 96% increases up to 128 server clusters).","collection-title":"nsdi'13","container-title":"Proceedings of the 10th USENIX Conference on Networked Systems Design and Implementation","event-place":"USA","note":"event-place: Lombard, IL","page":"313–328","publisher":"USENIX Association","publisher-place":"USA","title":"Stronger Semantics for Low-Latency Geo-Replicated Storage","author":[{"family":"Lloyd","given":"Wyatt"},{"family":"Freedman","given":"Michael J."},{"family":"Kaminsky","given":"Michael"},{"family":"Andersen","given":"David G."}],"issued":{"date-parts":[["2013"]]}}}],"schema":"https://github.com/citation-style-language/schema/raw/master/csl-citation.json"} </w:instrText>
+      </w:r>
+      <w:r>
+        <w:fldChar w:fldCharType="separate"/>
+      </w:r>
+      <w:r>
+        <w:rPr>
+          <w:kern w:val="0"/>
+          <w:szCs w:val="24"/>
+          <w:vertAlign w:val="superscript"/>
+        </w:rPr>
+        <w:t>[4,15]</w:t>
+      </w:r>
+      <w:r>
+        <w:fldChar w:fldCharType="end"/>
+      </w:r>
+    </w:p>
+    <w:p>
+      <w:pPr>
+        <w:pStyle w:val="31"/>
+        <w:rPr>
+          <w:rFonts w:hint="eastAsia"/>
+        </w:rPr>
+      </w:pPr>
+      <w:r>
+        <w:rPr>
+          <w:rFonts w:hint="eastAsia"/>
+        </w:rPr>
+        <w:t>Stablization</w:t>
+      </w:r>
+    </w:p>
+    <w:p>
+      <w:pPr>
+        <w:pStyle w:val="21"/>
+        <w:spacing w:before="71" w:after="71"/>
+      </w:pPr>
+      <w:r>
+        <w:rPr>
+          <w:rFonts w:hint="eastAsia"/>
+        </w:rPr>
+        <w:t>协议</w:t>
+      </w:r>
+    </w:p>
+    <w:p>
+      <w:pPr>
+        <w:pStyle w:val="a3"/>
+        <w:ind w:firstLine="372"/>
+      </w:pPr>
+      <w:r>
+        <w:rPr>
+          <w:rFonts w:hint="eastAsia"/>
+        </w:rPr>
+        <w:t>系统类文章的协议的正确性证明</w:t>
+      </w:r>
+    </w:p>
+    <w:p>
+      <w:pPr>
+        <w:pStyle w:val="a3"/>
+        <w:ind w:firstLine="372"/>
+      </w:pPr>
+    </w:p>
+    <w:p>
+      <w:pPr>
+        <w:pStyle w:val="21"/>
+        <w:spacing w:before="71" w:after="71"/>
+      </w:pPr>
+      <w:r>
+        <w:rPr>
+          <w:rFonts w:hint="eastAsia"/>
+        </w:rPr>
+        <w:lastRenderedPageBreak/>
+        <w:t>检测</w:t>
+      </w:r>
+    </w:p>
+    <w:p>
+      <w:pPr>
+        <w:pStyle w:val="1"/>
+      </w:pPr>
+      <w:r>
+        <w:rPr>
+          <w:rFonts w:hint="eastAsia"/>
+        </w:rPr>
+        <w:t>事务因果一致性</w:t>
+      </w:r>
+    </w:p>
+    <w:p>
+      <w:pPr>
+        <w:pStyle w:val="21"/>
+        <w:spacing w:before="71" w:after="71"/>
+      </w:pPr>
+      <w:r>
+        <w:rPr>
+          <w:rFonts w:hint="eastAsia"/>
+        </w:rPr>
+        <w:t>规约</w:t>
+      </w:r>
+    </w:p>
+    <w:p>
+      <w:pPr>
+        <w:pStyle w:val="21"/>
+        <w:spacing w:before="71" w:after="71"/>
+      </w:pPr>
+      <w:r>
+        <w:rPr>
+          <w:rFonts w:hint="eastAsia"/>
+        </w:rPr>
+        <w:t>理论</w:t>
+      </w:r>
+    </w:p>
+    <w:p>
+      <w:pPr>
+        <w:pStyle w:val="31"/>
+      </w:pPr>
+      <w:r>
+        <w:t>C</w:t>
+      </w:r>
+      <w:r>
+        <w:rPr>
+          <w:rFonts w:hint="eastAsia"/>
+        </w:rPr>
+        <w:t>lient-A</w:t>
+      </w:r>
+      <w:r>
+        <w:t>ssistant L</w:t>
+      </w:r>
+      <w:r>
+        <w:rPr>
+          <w:rFonts w:hint="eastAsia"/>
+        </w:rPr>
+        <w:t>azy</w:t>
+      </w:r>
+      <w:r>
+        <w:t xml:space="preserve"> D</w:t>
+      </w:r>
+      <w:r>
+        <w:rPr>
+          <w:rFonts w:hint="eastAsia"/>
+        </w:rPr>
+        <w:t>ependency</w:t>
+      </w:r>
+      <w:r>
+        <w:t xml:space="preserve"> R</w:t>
+      </w:r>
+      <w:r>
+        <w:rPr>
+          <w:rFonts w:hint="eastAsia"/>
+        </w:rPr>
+        <w:t>esolution</w:t>
+      </w:r>
+      <w:r>
+        <w:t>(CALDeR,</w:t>
+      </w:r>
+      <w:r>
+        <w:t xml:space="preserve">in </w:t>
+      </w:r>
+      <w:r>
+        <w:rPr>
+          <w:rFonts w:hint="eastAsia"/>
+        </w:rPr>
+        <w:t>OCC</w:t>
+      </w:r>
+      <w:r>
+        <w:fldChar w:fldCharType="begin"/>
+      </w:r>
+      <w:r>
+        <w:instrText xml:space="preserve"> ADDIN ZOTERO_ITEM CSL_CITATION {"citationID":"Yf4dMatV","properties":{"formattedCitation":"\\super [16]\\nosupersub{}","plainCitation":"[16]","noteIndex":0},"citationItems":[{"id":51,"uris":["http://zotero.org/users/local/vF1xNNsr/items/N5ZBB55N"],"itemData":{"id":51,"type":"article-journal","container-title":"IEEE Transactions on Parallel and Distributed Systems","DOI":"10.1109/TPDS.2020.3026778","issue":"3","page":"527-542","title":"Optimistic Causal Consistency for Geo-Replicated Key-Value Stores","volume":"32","author":[{"family":"Spirovska","given":"Kristina"},{"family":"Didona","given":"Diego"},{"family":"Zwaenepoel","given":"Willy"}],"issued":{"date-parts":[["2021"]]}}}],"schema":"https://github.com/citation-style-language/schema/raw/master/csl-citation.json"} </w:instrText>
+      </w:r>
+      <w:r>
+        <w:fldChar w:fldCharType="separate"/>
+      </w:r>
+      <w:r>
+        <w:rPr>
+          <w:kern w:val="0"/>
+          <w:szCs w:val="24"/>
+          <w:vertAlign w:val="superscript"/>
+        </w:rPr>
+        <w:t>[16]</w:t>
+      </w:r>
+      <w:r>
+        <w:fldChar w:fldCharType="end"/>
+      </w:r>
+      <w:r>
+        <w:rPr>
+          <w:rFonts w:hint="eastAsia"/>
         </w:rPr>
         <w:t>)</w:t>
       </w:r>
@@ -13544,7 +14359,6 @@
         <w:pStyle w:val="a3"/>
         <w:ind w:firstLine="372"/>
         <w:rPr>
-          <w:rFonts w:hint="eastAsia"/>
           <w:lang w:val="x-none"/>
         </w:rPr>
       </w:pPr>
@@ -13782,7 +14596,6 @@
           <w:rFonts w:hint="eastAsia"/>
           <w:lang w:val="x-none"/>
         </w:rPr>
-        <w:lastRenderedPageBreak/>
         <w:t>OCC</w:t>
       </w:r>
       <w:r>
@@ -13847,69 +14660,35 @@
     <w:p>
       <w:pPr>
         <w:pStyle w:val="31"/>
-        <w:rPr>
-          <w:lang w:eastAsia="zh-CN"/>
-        </w:rPr>
-      </w:pPr>
-      <w:r>
-        <w:rPr>
-          <w:lang w:eastAsia="zh-CN"/>
-        </w:rPr>
-        <w:t xml:space="preserve">Client’s </w:t>
-      </w:r>
-      <w:r>
-        <w:rPr>
-          <w:lang w:eastAsia="zh-CN"/>
-        </w:rPr>
+      </w:pPr>
+      <w:r>
         <w:t xml:space="preserve">Universal </w:t>
       </w:r>
       <w:r>
-        <w:rPr>
-          <w:lang w:eastAsia="zh-CN"/>
-        </w:rPr>
         <w:t>Stable Time(</w:t>
       </w:r>
       <w:r>
         <w:rPr>
           <w:rFonts w:hint="eastAsia"/>
-          <w:lang w:eastAsia="zh-CN"/>
         </w:rPr>
         <w:t>U</w:t>
       </w:r>
       <w:r>
-        <w:rPr>
-          <w:lang w:eastAsia="zh-CN"/>
-        </w:rPr>
         <w:t>ST</w:t>
       </w:r>
       <w:r>
-        <w:rPr>
-          <w:lang w:eastAsia="zh-CN"/>
-        </w:rPr>
         <w:t>,</w:t>
       </w:r>
       <w:r>
-        <w:rPr>
-          <w:lang w:eastAsia="zh-CN"/>
-        </w:rPr>
         <w:t>in PaRis</w:t>
       </w:r>
       <w:r>
-        <w:rPr>
-          <w:lang w:eastAsia="zh-CN"/>
-        </w:rPr>
         <w:fldChar w:fldCharType="begin"/>
       </w:r>
       <w:r>
-        <w:rPr>
-          <w:lang w:eastAsia="zh-CN"/>
-        </w:rPr>
-        <w:instrText xml:space="preserve"> ADDIN ZOTERO_ITEM CSL_CITATION {"citationID":"8M57Pmto","properties":{"formattedCitation":"\\super [11]\\nosupersub{}","plainCitation":"[11]","noteIndex":0},"citationItems":[{"id":50,"uris":["http://zotero.org/users/local/vF1xNNsr/items/SIFYJL8Z"],"itemData":{"id":50,"type":"paper-conference","container-title":"2019 IEEE 39th International Conference on Distributed Computing Systems (ICDCS)","DOI":"10.1109/ICDCS.2019.00038","page":"304-316","title":"PaRiS: Causally Consistent Transactions with Non-blocking Reads and Partial Replication","author":[{"family":"Spirovska","given":"Kristina"},{"family":"Didona","given":"Diego"},{"family":"Zwaenepoel","given":"Willy"}],"issued":{"date-parts":[["2019"]]}}}],"schema":"https://github.com/citation-style-language/schema/raw/master/csl-citation.json"} </w:instrText>
-      </w:r>
-      <w:r>
-        <w:rPr>
-          <w:lang w:eastAsia="zh-CN"/>
-        </w:rPr>
+        <w:instrText xml:space="preserve"> ADDIN ZOTERO_ITEM CSL_CITATION {"citationID":"8M57Pmto","properties":{"formattedCitation":"\\super [17]\\nosupersub{}","plainCitation":"[17]","noteIndex":0},"citationItems":[{"id":50,"uris":["http://zotero.org/users/local/vF1xNNsr/items/SIFYJL8Z"],"itemData":{"id":50,"type":"paper-conference","container-title":"2019 IEEE 39th International Conference on Distributed Computing Systems (ICDCS)","DOI":"10.1109/ICDCS.2019.00038","page":"304-316","title":"PaRiS: Causally Consistent Transactions with Non-blocking Reads and Partial Replication","author":[{"family":"Spirovska","given":"Kristina"},{"family":"Didona","given":"Diego"},{"family":"Zwaenepoel","given":"Willy"}],"issued":{"date-parts":[["2019"]]}}}],"schema":"https://github.com/citation-style-language/schema/raw/master/csl-citation.json"} </w:instrText>
+      </w:r>
+      <w:r>
         <w:fldChar w:fldCharType="separate"/>
       </w:r>
       <w:r>
@@ -13918,18 +14697,12 @@
           <w:szCs w:val="24"/>
           <w:vertAlign w:val="superscript"/>
         </w:rPr>
-        <w:t>[11]</w:t>
-      </w:r>
-      <w:r>
-        <w:rPr>
-          <w:lang w:eastAsia="zh-CN"/>
-        </w:rPr>
+        <w:t>[17]</w:t>
+      </w:r>
+      <w:r>
         <w:fldChar w:fldCharType="end"/>
       </w:r>
       <w:r>
-        <w:rPr>
-          <w:lang w:eastAsia="zh-CN"/>
-        </w:rPr>
         <w:t>)</w:t>
       </w:r>
     </w:p>
@@ -14281,7 +15054,6 @@
         <w:pStyle w:val="a3"/>
         <w:ind w:firstLine="372"/>
         <w:rPr>
-          <w:rFonts w:hint="eastAsia"/>
           <w:lang w:val="x-none"/>
         </w:rPr>
       </w:pPr>
@@ -14645,52 +15417,32 @@
     <w:p>
       <w:pPr>
         <w:pStyle w:val="31"/>
-        <w:rPr>
-          <w:lang w:eastAsia="zh-CN"/>
-        </w:rPr>
-      </w:pPr>
-      <w:r>
-        <w:rPr>
-          <w:lang w:eastAsia="zh-CN"/>
-        </w:rPr>
+      </w:pPr>
+      <w:r>
         <w:t>Binary Dependency Time</w:t>
       </w:r>
       <w:r>
         <w:rPr>
           <w:rFonts w:hint="eastAsia"/>
-          <w:lang w:eastAsia="zh-CN"/>
         </w:rPr>
         <w:t>(</w:t>
       </w:r>
       <w:r>
-        <w:rPr>
-          <w:lang w:eastAsia="zh-CN"/>
-        </w:rPr>
         <w:t xml:space="preserve">BDT,in </w:t>
       </w:r>
       <w:r>
         <w:rPr>
           <w:rFonts w:hint="eastAsia"/>
-          <w:lang w:eastAsia="zh-CN"/>
         </w:rPr>
         <w:t>Wren</w:t>
       </w:r>
       <w:r>
-        <w:rPr>
-          <w:lang w:eastAsia="zh-CN"/>
-        </w:rPr>
         <w:fldChar w:fldCharType="begin"/>
       </w:r>
       <w:r>
-        <w:rPr>
-          <w:lang w:eastAsia="zh-CN"/>
-        </w:rPr>
-        <w:instrText xml:space="preserve"> ADDIN ZOTERO_ITEM CSL_CITATION {"citationID":"lnbrt4a1","properties":{"formattedCitation":"\\super [10]\\nosupersub{}","plainCitation":"[10]","noteIndex":0},"citationItems":[{"id":49,"uris":["http://zotero.org/users/local/vF1xNNsr/items/265S9QRZ"],"itemData":{"id":49,"type":"paper-conference","container-title":"2018 48th Annual IEEE/IFIP International Conference on Dependable Systems and Networks (DSN)","DOI":"10.1109/DSN.2018.00014","page":"1-12","title":"Wren: Nonblocking Reads in a Partitioned Transactional Causally Consistent Data Store","author":[{"family":"Spirovska","given":"Kristina"},{"family":"Didona","given":"Diego"},{"family":"Zwaenepoel","given":"Willy"}],"issued":{"date-parts":[["2018"]]}}}],"schema":"https://github.com/citation-style-language/schema/raw/master/csl-citation.json"} </w:instrText>
-      </w:r>
-      <w:r>
-        <w:rPr>
-          <w:lang w:eastAsia="zh-CN"/>
-        </w:rPr>
+        <w:instrText xml:space="preserve"> ADDIN ZOTERO_ITEM CSL_CITATION {"citationID":"lnbrt4a1","properties":{"formattedCitation":"\\super [18]\\nosupersub{}","plainCitation":"[18]","noteIndex":0},"citationItems":[{"id":49,"uris":["http://zotero.org/users/local/vF1xNNsr/items/265S9QRZ"],"itemData":{"id":49,"type":"paper-conference","container-title":"2018 48th Annual IEEE/IFIP International Conference on Dependable Systems and Networks (DSN)","DOI":"10.1109/DSN.2018.00014","page":"1-12","title":"Wren: Nonblocking Reads in a Partitioned Transactional Causally Consistent Data Store","author":[{"family":"Spirovska","given":"Kristina"},{"family":"Didona","given":"Diego"},{"family":"Zwaenepoel","given":"Willy"}],"issued":{"date-parts":[["2018"]]}}}],"schema":"https://github.com/citation-style-language/schema/raw/master/csl-citation.json"} </w:instrText>
+      </w:r>
+      <w:r>
         <w:fldChar w:fldCharType="separate"/>
       </w:r>
       <w:r>
@@ -14699,18 +15451,12 @@
           <w:szCs w:val="24"/>
           <w:vertAlign w:val="superscript"/>
         </w:rPr>
-        <w:t>[10]</w:t>
-      </w:r>
-      <w:r>
-        <w:rPr>
-          <w:lang w:eastAsia="zh-CN"/>
-        </w:rPr>
+        <w:t>[18]</w:t>
+      </w:r>
+      <w:r>
         <w:fldChar w:fldCharType="end"/>
       </w:r>
       <w:r>
-        <w:rPr>
-          <w:lang w:eastAsia="zh-CN"/>
-        </w:rPr>
         <w:t>)</w:t>
       </w:r>
     </w:p>
@@ -14954,7 +15700,6 @@
         <w:pStyle w:val="a3"/>
         <w:ind w:firstLine="372"/>
         <w:rPr>
-          <w:rFonts w:hint="eastAsia"/>
           <w:lang w:val="x-none"/>
         </w:rPr>
       </w:pPr>
@@ -15343,7 +16088,14 @@
         <w:rPr>
           <w:lang w:val="x-none"/>
         </w:rPr>
-        <w:t>来分别表示那些本地</w:t>
+        <w:t>来分别表示</w:t>
+      </w:r>
+      <w:r>
+        <w:rPr>
+          <w:lang w:val="x-none"/>
+        </w:rPr>
+        <w:lastRenderedPageBreak/>
+        <w:t>那些本地</w:t>
       </w:r>
       <w:r>
         <w:rPr>
@@ -15636,7 +16388,6 @@
         <w:pStyle w:val="a3"/>
         <w:ind w:firstLine="372"/>
         <w:rPr>
-          <w:rFonts w:hint="eastAsia"/>
           <w:lang w:val="x-none"/>
         </w:rPr>
       </w:pPr>
@@ -16068,7 +16819,6 @@
         <w:rPr>
           <w:sz w:val="15"/>
         </w:rPr>
-        <w:lastRenderedPageBreak/>
         <w:t>[4]</w:t>
       </w:r>
       <w:r>
@@ -16181,7 +16931,7 @@
           <w:sz w:val="15"/>
         </w:rPr>
         <w:tab/>
-        <w:t>Spirovska K, Didona D, Zwaenepoel W. Optimistic causal consistency for geo-replicated key-value stores. IEEE Transactions on Parallel and Distributed Systems, 2021, 32(3): 527–542.</w:t>
+        <w:t>Bravo M, Rodrigues L, Van Roy P. Saturn: a distributed metadata service for causal consistency. Proceedings of the Twelfth European Conference on Computer Systems. New York, NY, USA: Association for Computing Machinery, 2017: 111–126.</w:t>
       </w:r>
     </w:p>
     <w:p>
@@ -16202,7 +16952,7 @@
           <w:sz w:val="15"/>
         </w:rPr>
         <w:tab/>
-        <w:t>Spirovska K, Didona D, Zwaenepoel W. Wren: nonblocking reads in a partitioned transactional causally consistent data store. 2018 48th Annual IEEE/IFIP International Conference on Dependable Systems and Networks (DSN). 2018: 1–12.</w:t>
+        <w:t>Du J, Iorgulescu C, Roy A, Zwaenepoel W. GentleRain: cheap and scalable causal consistency with physical clocks. Proceedings of the ACM Symposium on Cloud Computing. New York, NY, USA: Association for Computing Machinery, 2014: 1–13.</w:t>
       </w:r>
     </w:p>
     <w:p>
@@ -16223,7 +16973,155 @@
           <w:sz w:val="15"/>
         </w:rPr>
         <w:tab/>
+        <w:t>Kulkarni SS, Demirbas M, Madappa D, Avva B, Leone M. Logical physical clocks. International Conference on Principles of Distributed Systems. 2014: 17–32.</w:t>
+      </w:r>
+    </w:p>
+    <w:p>
+      <w:pPr>
+        <w:pStyle w:val="afffff5"/>
+        <w:rPr>
+          <w:sz w:val="15"/>
+        </w:rPr>
+      </w:pPr>
+      <w:r>
+        <w:rPr>
+          <w:sz w:val="15"/>
+        </w:rPr>
+        <w:t>[12]</w:t>
+      </w:r>
+      <w:r>
+        <w:rPr>
+          <w:sz w:val="15"/>
+        </w:rPr>
+        <w:tab/>
+        <w:t>Gunawardhana C, Bravo M, Rodrigues L. Unobtrusive deferred update stabilization for efficient geo-replication. 2017 USENIX Annual Technical Conference (USENIX ATC 17). Santa Clara, CA: USENIX Association, 2017: 83–95.</w:t>
+      </w:r>
+    </w:p>
+    <w:p>
+      <w:pPr>
+        <w:pStyle w:val="afffff5"/>
+        <w:rPr>
+          <w:sz w:val="15"/>
+        </w:rPr>
+      </w:pPr>
+      <w:r>
+        <w:rPr>
+          <w:sz w:val="15"/>
+        </w:rPr>
+        <w:t>[13]</w:t>
+      </w:r>
+      <w:r>
+        <w:rPr>
+          <w:sz w:val="15"/>
+        </w:rPr>
+        <w:tab/>
+        <w:t>Akkoorath DD, Tomsic AZ, Bravo M, Li Z, Crain T, Bieniusa A, Preguiça N, Shapiro M. Cure: strong semantics meets high availability and low latency. Proceedings of the 36th International Conference on Distributed Computing Systems (ICDCS’2016). : 405–414.</w:t>
+      </w:r>
+    </w:p>
+    <w:p>
+      <w:pPr>
+        <w:pStyle w:val="afffff5"/>
+        <w:rPr>
+          <w:sz w:val="15"/>
+        </w:rPr>
+      </w:pPr>
+      <w:r>
+        <w:rPr>
+          <w:sz w:val="15"/>
+        </w:rPr>
+        <w:t>[14]</w:t>
+      </w:r>
+      <w:r>
+        <w:rPr>
+          <w:sz w:val="15"/>
+        </w:rPr>
+        <w:tab/>
+        <w:t>Du J, Elnikety S, Roy A, Zwaenepoel W. Orbe: scalable causal consistency using dependency matrices and physical clocks. Proceedings of the 4th Annual Symposium on Cloud Computing. New York, NY, USA: Association for Computing Machinery, 2013.</w:t>
+      </w:r>
+    </w:p>
+    <w:p>
+      <w:pPr>
+        <w:pStyle w:val="afffff5"/>
+        <w:rPr>
+          <w:sz w:val="15"/>
+        </w:rPr>
+      </w:pPr>
+      <w:r>
+        <w:rPr>
+          <w:sz w:val="15"/>
+        </w:rPr>
+        <w:lastRenderedPageBreak/>
+        <w:t>[15]</w:t>
+      </w:r>
+      <w:r>
+        <w:rPr>
+          <w:sz w:val="15"/>
+        </w:rPr>
+        <w:tab/>
+        <w:t>Lloyd W, Freedman MJ, Kaminsky M, Andersen DG. Stronger semantics for low-latency geo-replicated storage. Proceedings of the 10th USENIX Conference on Networked Systems Design and Implementation. USA: USENIX Association, 2013: 313–328.</w:t>
+      </w:r>
+    </w:p>
+    <w:p>
+      <w:pPr>
+        <w:pStyle w:val="afffff5"/>
+        <w:rPr>
+          <w:sz w:val="15"/>
+        </w:rPr>
+      </w:pPr>
+      <w:r>
+        <w:rPr>
+          <w:sz w:val="15"/>
+        </w:rPr>
+        <w:t>[16]</w:t>
+      </w:r>
+      <w:r>
+        <w:rPr>
+          <w:sz w:val="15"/>
+        </w:rPr>
+        <w:tab/>
+        <w:t>Spirovska K, Didona D, Zwaenepoel W. Optimistic causal consistency for geo-replicated key-value stores. IEEE Transactions on Parallel and Distributed Systems, 2021, 32(3): 527–542.</w:t>
+      </w:r>
+    </w:p>
+    <w:p>
+      <w:pPr>
+        <w:pStyle w:val="afffff5"/>
+        <w:rPr>
+          <w:sz w:val="15"/>
+        </w:rPr>
+      </w:pPr>
+      <w:r>
+        <w:rPr>
+          <w:sz w:val="15"/>
+        </w:rPr>
+        <w:t>[17]</w:t>
+      </w:r>
+      <w:r>
+        <w:rPr>
+          <w:sz w:val="15"/>
+        </w:rPr>
+        <w:tab/>
         <w:t>Spirovska K, Didona D, Zwaenepoel W. PaRiS: causally consistent transactions with non-blocking reads and partial replication. 2019 IEEE 39th International Conference on Distributed Computing Systems (ICDCS). 2019: 304–316.</w:t>
+      </w:r>
+    </w:p>
+    <w:p>
+      <w:pPr>
+        <w:pStyle w:val="afffff5"/>
+        <w:rPr>
+          <w:sz w:val="15"/>
+        </w:rPr>
+      </w:pPr>
+      <w:r>
+        <w:rPr>
+          <w:sz w:val="15"/>
+        </w:rPr>
+        <w:t>[18]</w:t>
+      </w:r>
+      <w:r>
+        <w:rPr>
+          <w:sz w:val="15"/>
+        </w:rPr>
+        <w:tab/>
+        <w:t>Spirovska K, Didona D, Zwaenepoel W. Wren: nonblocking reads in a partitioned transactional causally consistent data store. 2018 48th Annual IEEE/IFIP International Conference on Dependable Systems and Networks (DSN). 2018: 1–12.</w:t>
       </w:r>
     </w:p>
     <w:p>
@@ -16965,18 +17863,7 @@
         <w:pStyle w:val="Textof0"/>
         <w:ind w:left="402" w:hanging="402"/>
       </w:pPr>
-      <w:r>
-        <w:fldChar w:fldCharType="begin"/>
-      </w:r>
-      <w:r>
-        <w:instrText xml:space="preserve"> ADDIN EN.REFLIST </w:instrText>
-      </w:r>
-      <w:r>
-        <w:fldChar w:fldCharType="separate"/>
-      </w:r>
-      <w:r>
-        <w:fldChar w:fldCharType="end"/>
-      </w:r>
+      <w:fldSimple w:instr=" ADDIN EN.REFLIST "/>
     </w:p>
     <w:sectPr>
       <w:headerReference w:type="even" r:id="rId11"/>
@@ -18518,7 +19405,7 @@
   <w:abstractNum w:abstractNumId="17" w15:restartNumberingAfterBreak="0">
     <w:nsid w:val="4BBC2CA8"/>
     <w:multiLevelType w:val="multilevel"/>
-    <w:tmpl w:val="3EF6B762"/>
+    <w:tmpl w:val="C37AAA7A"/>
     <w:lvl w:ilvl="0">
       <w:start w:val="1"/>
       <w:numFmt w:val="decimal"/>
@@ -20309,7 +21196,7 @@
     <w:autoRedefine/>
     <w:uiPriority w:val="99"/>
     <w:qFormat/>
-    <w:rsid w:val="00AB1FF3"/>
+    <w:rsid w:val="00FB5FCC"/>
     <w:pPr>
       <w:keepNext/>
       <w:keepLines/>
@@ -20324,7 +21211,7 @@
       <w:outlineLvl w:val="2"/>
     </w:pPr>
     <w:rPr>
-      <w:lang w:val="x-none" w:eastAsia="x-none"/>
+      <w:lang w:val="x-none"/>
     </w:rPr>
   </w:style>
   <w:style w:type="paragraph" w:styleId="41">
@@ -20508,11 +21395,11 @@
     <w:name w:val="标题 3 字符"/>
     <w:link w:val="31"/>
     <w:uiPriority w:val="99"/>
-    <w:rsid w:val="00AB1FF3"/>
+    <w:rsid w:val="00FB5FCC"/>
     <w:rPr>
       <w:kern w:val="2"/>
       <w:sz w:val="18"/>
-      <w:lang w:val="x-none" w:eastAsia="x-none"/>
+      <w:lang w:val="x-none"/>
     </w:rPr>
   </w:style>
   <w:style w:type="character" w:customStyle="1" w:styleId="42">

</xml_diff>